<commit_message>
conceitos js- api rest e http
</commit_message>
<xml_diff>
--- a/conceitos-js.docx
+++ b/conceitos-js.docx
@@ -58,52 +58,41 @@
         </w:rPr>
         <w:t xml:space="preserve">JSON = </w:t>
       </w:r>
-      <w:proofErr w:type="spellStart"/>
-      <w:r>
-        <w:rPr>
-          <w:rFonts w:ascii="Arial" w:hAnsi="Arial" w:cs="Arial"/>
-          <w:sz w:val="24"/>
-          <w:szCs w:val="24"/>
-        </w:rPr>
-        <w:t>JavaScript</w:t>
-      </w:r>
-      <w:proofErr w:type="spellEnd"/>
-      <w:r>
-        <w:rPr>
-          <w:rFonts w:ascii="Arial" w:hAnsi="Arial" w:cs="Arial"/>
-          <w:sz w:val="24"/>
-          <w:szCs w:val="24"/>
-        </w:rPr>
-        <w:t xml:space="preserve"> </w:t>
-      </w:r>
-      <w:proofErr w:type="spellStart"/>
-      <w:r>
-        <w:rPr>
-          <w:rFonts w:ascii="Arial" w:hAnsi="Arial" w:cs="Arial"/>
-          <w:sz w:val="24"/>
-          <w:szCs w:val="24"/>
-        </w:rPr>
-        <w:t>Object</w:t>
-      </w:r>
-      <w:proofErr w:type="spellEnd"/>
-      <w:r>
-        <w:rPr>
-          <w:rFonts w:ascii="Arial" w:hAnsi="Arial" w:cs="Arial"/>
-          <w:sz w:val="24"/>
-          <w:szCs w:val="24"/>
-        </w:rPr>
-        <w:t xml:space="preserve"> </w:t>
-      </w:r>
-      <w:proofErr w:type="spellStart"/>
-      <w:r>
-        <w:rPr>
-          <w:rFonts w:ascii="Arial" w:hAnsi="Arial" w:cs="Arial"/>
-          <w:sz w:val="24"/>
-          <w:szCs w:val="24"/>
-        </w:rPr>
-        <w:t>Notation</w:t>
-      </w:r>
-      <w:proofErr w:type="spellEnd"/>
+      <w:r>
+        <w:rPr>
+          <w:rFonts w:ascii="Arial" w:hAnsi="Arial" w:cs="Arial"/>
+          <w:sz w:val="24"/>
+          <w:szCs w:val="24"/>
+        </w:rPr>
+        <w:t>JavaScript Object Notation;</w:t>
+      </w:r>
+    </w:p>
+    <w:p>
+      <w:pPr>
+        <w:spacing w:line="360" w:lineRule="auto"/>
+        <w:jc w:val="both"/>
+        <w:rPr>
+          <w:rFonts w:ascii="Arial" w:hAnsi="Arial" w:cs="Arial"/>
+          <w:sz w:val="24"/>
+          <w:szCs w:val="24"/>
+        </w:rPr>
+      </w:pPr>
+      <w:r>
+        <w:rPr>
+          <w:rFonts w:ascii="Arial" w:hAnsi="Arial" w:cs="Arial"/>
+          <w:sz w:val="24"/>
+          <w:szCs w:val="24"/>
+        </w:rPr>
+        <w:t>Suportada via texto e pode ser interpretada por outras linguagens</w:t>
+      </w:r>
+      <w:r>
+        <w:rPr>
+          <w:rFonts w:ascii="Arial" w:hAnsi="Arial" w:cs="Arial"/>
+          <w:sz w:val="24"/>
+          <w:szCs w:val="24"/>
+        </w:rPr>
+        <w:t>, logo “Universal”</w:t>
+      </w:r>
       <w:r>
         <w:rPr>
           <w:rFonts w:ascii="Arial" w:hAnsi="Arial" w:cs="Arial"/>
@@ -129,15 +118,7 @@
           <w:sz w:val="24"/>
           <w:szCs w:val="24"/>
         </w:rPr>
-        <w:t>Suportada via texto e pode ser interpretada por outras linguagens</w:t>
-      </w:r>
-      <w:r>
-        <w:rPr>
-          <w:rFonts w:ascii="Arial" w:hAnsi="Arial" w:cs="Arial"/>
-          <w:sz w:val="24"/>
-          <w:szCs w:val="24"/>
-        </w:rPr>
-        <w:t>, logo “Universal”</w:t>
+        <w:t>É similar a síntaxe dos objetos JavaScript</w:t>
       </w:r>
       <w:r>
         <w:rPr>
@@ -164,61 +145,6 @@
           <w:sz w:val="24"/>
           <w:szCs w:val="24"/>
         </w:rPr>
-        <w:t xml:space="preserve">É similar a </w:t>
-      </w:r>
-      <w:proofErr w:type="spellStart"/>
-      <w:r>
-        <w:rPr>
-          <w:rFonts w:ascii="Arial" w:hAnsi="Arial" w:cs="Arial"/>
-          <w:sz w:val="24"/>
-          <w:szCs w:val="24"/>
-        </w:rPr>
-        <w:t>síntaxe</w:t>
-      </w:r>
-      <w:proofErr w:type="spellEnd"/>
-      <w:r>
-        <w:rPr>
-          <w:rFonts w:ascii="Arial" w:hAnsi="Arial" w:cs="Arial"/>
-          <w:sz w:val="24"/>
-          <w:szCs w:val="24"/>
-        </w:rPr>
-        <w:t xml:space="preserve"> dos objetos </w:t>
-      </w:r>
-      <w:proofErr w:type="spellStart"/>
-      <w:r>
-        <w:rPr>
-          <w:rFonts w:ascii="Arial" w:hAnsi="Arial" w:cs="Arial"/>
-          <w:sz w:val="24"/>
-          <w:szCs w:val="24"/>
-        </w:rPr>
-        <w:t>JavaScript</w:t>
-      </w:r>
-      <w:proofErr w:type="spellEnd"/>
-      <w:r>
-        <w:rPr>
-          <w:rFonts w:ascii="Arial" w:hAnsi="Arial" w:cs="Arial"/>
-          <w:sz w:val="24"/>
-          <w:szCs w:val="24"/>
-        </w:rPr>
-        <w:t>;</w:t>
-      </w:r>
-    </w:p>
-    <w:p>
-      <w:pPr>
-        <w:spacing w:line="360" w:lineRule="auto"/>
-        <w:jc w:val="both"/>
-        <w:rPr>
-          <w:rFonts w:ascii="Arial" w:hAnsi="Arial" w:cs="Arial"/>
-          <w:sz w:val="24"/>
-          <w:szCs w:val="24"/>
-        </w:rPr>
-      </w:pPr>
-      <w:r>
-        <w:rPr>
-          <w:rFonts w:ascii="Arial" w:hAnsi="Arial" w:cs="Arial"/>
-          <w:sz w:val="24"/>
-          <w:szCs w:val="24"/>
-        </w:rPr>
         <w:t>Mais simples q o XML e utilizado para fins parecidos;</w:t>
       </w:r>
     </w:p>
@@ -276,25 +202,7 @@
           <w:sz w:val="24"/>
           <w:szCs w:val="24"/>
         </w:rPr>
-        <w:t xml:space="preserve">Muito utilizado para APIs e arquivos de </w:t>
-      </w:r>
-      <w:proofErr w:type="spellStart"/>
-      <w:r>
-        <w:rPr>
-          <w:rFonts w:ascii="Arial" w:hAnsi="Arial" w:cs="Arial"/>
-          <w:sz w:val="24"/>
-          <w:szCs w:val="24"/>
-        </w:rPr>
-        <w:t>config</w:t>
-      </w:r>
-      <w:proofErr w:type="spellEnd"/>
-      <w:r>
-        <w:rPr>
-          <w:rFonts w:ascii="Arial" w:hAnsi="Arial" w:cs="Arial"/>
-          <w:sz w:val="24"/>
-          <w:szCs w:val="24"/>
-        </w:rPr>
-        <w:t>.</w:t>
+        <w:t>Muito utilizado para APIs e arquivos de config.</w:t>
       </w:r>
     </w:p>
     <w:p>
@@ -341,41 +249,13 @@
           <w:szCs w:val="24"/>
         </w:rPr>
       </w:pPr>
-      <w:proofErr w:type="spellStart"/>
-      <w:r>
-        <w:rPr>
-          <w:rFonts w:ascii="Arial" w:hAnsi="Arial" w:cs="Arial"/>
-          <w:sz w:val="24"/>
-          <w:szCs w:val="24"/>
-        </w:rPr>
-        <w:t>Strings</w:t>
-      </w:r>
-      <w:proofErr w:type="spellEnd"/>
-      <w:r>
-        <w:rPr>
-          <w:rFonts w:ascii="Arial" w:hAnsi="Arial" w:cs="Arial"/>
-          <w:sz w:val="24"/>
-          <w:szCs w:val="24"/>
-        </w:rPr>
-        <w:t xml:space="preserve"> – “</w:t>
-      </w:r>
-      <w:proofErr w:type="spellStart"/>
-      <w:r>
-        <w:rPr>
-          <w:rFonts w:ascii="Arial" w:hAnsi="Arial" w:cs="Arial"/>
-          <w:sz w:val="24"/>
-          <w:szCs w:val="24"/>
-        </w:rPr>
-        <w:t>blabla</w:t>
-      </w:r>
-      <w:proofErr w:type="spellEnd"/>
-      <w:r>
-        <w:rPr>
-          <w:rFonts w:ascii="Arial" w:hAnsi="Arial" w:cs="Arial"/>
-          <w:sz w:val="24"/>
-          <w:szCs w:val="24"/>
-        </w:rPr>
-        <w:t>”;</w:t>
+      <w:r>
+        <w:rPr>
+          <w:rFonts w:ascii="Arial" w:hAnsi="Arial" w:cs="Arial"/>
+          <w:sz w:val="24"/>
+          <w:szCs w:val="24"/>
+        </w:rPr>
+        <w:t>Strings – “blabla”;</w:t>
       </w:r>
     </w:p>
     <w:p>
@@ -407,23 +287,13 @@
           <w:szCs w:val="24"/>
         </w:rPr>
       </w:pPr>
-      <w:proofErr w:type="spellStart"/>
-      <w:r>
-        <w:rPr>
-          <w:rFonts w:ascii="Arial" w:hAnsi="Arial" w:cs="Arial"/>
-          <w:sz w:val="24"/>
-          <w:szCs w:val="24"/>
-        </w:rPr>
-        <w:t>Arrays</w:t>
-      </w:r>
-      <w:proofErr w:type="spellEnd"/>
-      <w:r>
-        <w:rPr>
-          <w:rFonts w:ascii="Arial" w:hAnsi="Arial" w:cs="Arial"/>
-          <w:sz w:val="24"/>
-          <w:szCs w:val="24"/>
-        </w:rPr>
-        <w:t xml:space="preserve"> – [1, 2, 3];</w:t>
+      <w:r>
+        <w:rPr>
+          <w:rFonts w:ascii="Arial" w:hAnsi="Arial" w:cs="Arial"/>
+          <w:sz w:val="24"/>
+          <w:szCs w:val="24"/>
+        </w:rPr>
+        <w:t>Arrays – [1, 2, 3];</w:t>
       </w:r>
     </w:p>
     <w:p>
@@ -488,51 +358,32 @@
           <w:sz w:val="24"/>
           <w:szCs w:val="24"/>
         </w:rPr>
-        <w:t xml:space="preserve">Dados nulos – </w:t>
-      </w:r>
-      <w:proofErr w:type="spellStart"/>
-      <w:r>
-        <w:rPr>
-          <w:rFonts w:ascii="Arial" w:hAnsi="Arial" w:cs="Arial"/>
-          <w:sz w:val="24"/>
-          <w:szCs w:val="24"/>
-        </w:rPr>
-        <w:t>null</w:t>
-      </w:r>
-      <w:proofErr w:type="spellEnd"/>
-      <w:r>
-        <w:rPr>
-          <w:rFonts w:ascii="Arial" w:hAnsi="Arial" w:cs="Arial"/>
-          <w:sz w:val="24"/>
-          <w:szCs w:val="24"/>
-        </w:rPr>
-        <w:t>.</w:t>
-      </w:r>
-    </w:p>
-    <w:p>
-      <w:pPr>
-        <w:pStyle w:val="SemEspaamento"/>
-        <w:spacing w:line="360" w:lineRule="auto"/>
-        <w:jc w:val="both"/>
-        <w:rPr>
-          <w:rFonts w:ascii="Arial" w:hAnsi="Arial" w:cs="Arial"/>
-          <w:sz w:val="24"/>
-          <w:szCs w:val="24"/>
-        </w:rPr>
-      </w:pPr>
-    </w:p>
-    <w:p>
-      <w:pPr>
-        <w:pStyle w:val="SemEspaamento"/>
-        <w:spacing w:line="360" w:lineRule="auto"/>
-        <w:jc w:val="both"/>
-        <w:rPr>
-          <w:rFonts w:ascii="Arial" w:hAnsi="Arial" w:cs="Arial"/>
-          <w:sz w:val="24"/>
-          <w:szCs w:val="24"/>
-        </w:rPr>
-      </w:pPr>
-      <w:proofErr w:type="spellStart"/>
+        <w:t>Dados nulos – null.</w:t>
+      </w:r>
+    </w:p>
+    <w:p>
+      <w:pPr>
+        <w:pStyle w:val="SemEspaamento"/>
+        <w:spacing w:line="360" w:lineRule="auto"/>
+        <w:jc w:val="both"/>
+        <w:rPr>
+          <w:rFonts w:ascii="Arial" w:hAnsi="Arial" w:cs="Arial"/>
+          <w:sz w:val="24"/>
+          <w:szCs w:val="24"/>
+        </w:rPr>
+      </w:pPr>
+    </w:p>
+    <w:p>
+      <w:pPr>
+        <w:pStyle w:val="SemEspaamento"/>
+        <w:spacing w:line="360" w:lineRule="auto"/>
+        <w:jc w:val="both"/>
+        <w:rPr>
+          <w:rFonts w:ascii="Arial" w:hAnsi="Arial" w:cs="Arial"/>
+          <w:sz w:val="24"/>
+          <w:szCs w:val="24"/>
+        </w:rPr>
+      </w:pPr>
       <w:r>
         <w:rPr>
           <w:rFonts w:ascii="Arial" w:hAnsi="Arial" w:cs="Arial"/>
@@ -541,7 +392,6 @@
         </w:rPr>
         <w:t>coments</w:t>
       </w:r>
-      <w:proofErr w:type="spellEnd"/>
     </w:p>
     <w:p>
       <w:pPr>
@@ -580,6 +430,1573 @@
           <w14:ligatures w14:val="none"/>
         </w:rPr>
         <w:t xml:space="preserve"> chave precisa ser compostas com aspas duplas</w:t>
+      </w:r>
+    </w:p>
+    <w:p>
+      <w:pPr>
+        <w:pStyle w:val="SemEspaamento"/>
+        <w:spacing w:line="360" w:lineRule="auto"/>
+        <w:jc w:val="both"/>
+        <w:rPr>
+          <w:rFonts w:ascii="Arial" w:hAnsi="Arial" w:cs="Arial"/>
+          <w:sz w:val="24"/>
+          <w:szCs w:val="24"/>
+        </w:rPr>
+      </w:pPr>
+    </w:p>
+    <w:p>
+      <w:pPr>
+        <w:pStyle w:val="SemEspaamento"/>
+        <w:spacing w:line="360" w:lineRule="auto"/>
+        <w:jc w:val="center"/>
+        <w:rPr>
+          <w:rFonts w:ascii="Arial" w:hAnsi="Arial" w:cs="Arial"/>
+          <w:b/>
+          <w:bCs/>
+          <w:sz w:val="24"/>
+          <w:szCs w:val="24"/>
+        </w:rPr>
+      </w:pPr>
+      <w:r>
+        <w:rPr>
+          <w:rFonts w:ascii="Arial" w:hAnsi="Arial" w:cs="Arial"/>
+          <w:b/>
+          <w:bCs/>
+          <w:sz w:val="24"/>
+          <w:szCs w:val="24"/>
+        </w:rPr>
+        <w:t>API</w:t>
+      </w:r>
+    </w:p>
+    <w:p>
+      <w:pPr>
+        <w:pStyle w:val="SemEspaamento"/>
+        <w:spacing w:line="360" w:lineRule="auto"/>
+        <w:jc w:val="both"/>
+        <w:rPr>
+          <w:rFonts w:ascii="Arial" w:hAnsi="Arial" w:cs="Arial"/>
+          <w:b/>
+          <w:bCs/>
+          <w:sz w:val="24"/>
+          <w:szCs w:val="24"/>
+        </w:rPr>
+      </w:pPr>
+    </w:p>
+    <w:p>
+      <w:pPr>
+        <w:pStyle w:val="SemEspaamento"/>
+        <w:spacing w:line="360" w:lineRule="auto"/>
+        <w:jc w:val="both"/>
+        <w:rPr>
+          <w:rFonts w:ascii="Arial" w:hAnsi="Arial" w:cs="Arial"/>
+          <w:sz w:val="24"/>
+          <w:szCs w:val="24"/>
+        </w:rPr>
+      </w:pPr>
+      <w:r>
+        <w:rPr>
+          <w:rFonts w:ascii="Arial" w:hAnsi="Arial" w:cs="Arial"/>
+          <w:b/>
+          <w:bCs/>
+          <w:sz w:val="24"/>
+          <w:szCs w:val="24"/>
+        </w:rPr>
+        <w:t>A</w:t>
+      </w:r>
+      <w:r>
+        <w:rPr>
+          <w:rFonts w:ascii="Arial" w:hAnsi="Arial" w:cs="Arial"/>
+          <w:sz w:val="24"/>
+          <w:szCs w:val="24"/>
+        </w:rPr>
+        <w:t>pplication</w:t>
+      </w:r>
+      <w:r>
+        <w:rPr>
+          <w:rFonts w:ascii="Arial" w:hAnsi="Arial" w:cs="Arial"/>
+          <w:b/>
+          <w:bCs/>
+          <w:sz w:val="24"/>
+          <w:szCs w:val="24"/>
+        </w:rPr>
+        <w:t xml:space="preserve"> </w:t>
+      </w:r>
+      <w:r>
+        <w:rPr>
+          <w:rFonts w:ascii="Arial" w:hAnsi="Arial" w:cs="Arial"/>
+          <w:b/>
+          <w:bCs/>
+          <w:sz w:val="24"/>
+          <w:szCs w:val="24"/>
+        </w:rPr>
+        <w:t>P</w:t>
+      </w:r>
+      <w:r>
+        <w:rPr>
+          <w:rFonts w:ascii="Arial" w:hAnsi="Arial" w:cs="Arial"/>
+          <w:sz w:val="24"/>
+          <w:szCs w:val="24"/>
+        </w:rPr>
+        <w:t>rogramming</w:t>
+      </w:r>
+      <w:r>
+        <w:rPr>
+          <w:rFonts w:ascii="Arial" w:hAnsi="Arial" w:cs="Arial"/>
+          <w:b/>
+          <w:bCs/>
+          <w:sz w:val="24"/>
+          <w:szCs w:val="24"/>
+        </w:rPr>
+        <w:t xml:space="preserve"> </w:t>
+      </w:r>
+      <w:r>
+        <w:rPr>
+          <w:rFonts w:ascii="Arial" w:hAnsi="Arial" w:cs="Arial"/>
+          <w:b/>
+          <w:bCs/>
+          <w:sz w:val="24"/>
+          <w:szCs w:val="24"/>
+        </w:rPr>
+        <w:t>I</w:t>
+      </w:r>
+      <w:r>
+        <w:rPr>
+          <w:rFonts w:ascii="Arial" w:hAnsi="Arial" w:cs="Arial"/>
+          <w:sz w:val="24"/>
+          <w:szCs w:val="24"/>
+        </w:rPr>
+        <w:t>nterface</w:t>
+      </w:r>
+      <w:r>
+        <w:rPr>
+          <w:rFonts w:ascii="Arial" w:hAnsi="Arial" w:cs="Arial"/>
+          <w:sz w:val="24"/>
+          <w:szCs w:val="24"/>
+        </w:rPr>
+        <w:t xml:space="preserve"> (Interface de Programação de Aplicações);</w:t>
+      </w:r>
+    </w:p>
+    <w:p>
+      <w:pPr>
+        <w:pStyle w:val="SemEspaamento"/>
+        <w:spacing w:line="360" w:lineRule="auto"/>
+        <w:jc w:val="both"/>
+        <w:rPr>
+          <w:rFonts w:ascii="Arial" w:hAnsi="Arial" w:cs="Arial"/>
+          <w:sz w:val="24"/>
+          <w:szCs w:val="24"/>
+        </w:rPr>
+      </w:pPr>
+      <w:r>
+        <w:rPr>
+          <w:rFonts w:ascii="Arial" w:hAnsi="Arial" w:cs="Arial"/>
+          <w:sz w:val="24"/>
+          <w:szCs w:val="24"/>
+        </w:rPr>
+        <w:t>Uma requisição e uma resposta;</w:t>
+      </w:r>
+    </w:p>
+    <w:p>
+      <w:pPr>
+        <w:pStyle w:val="SemEspaamento"/>
+        <w:spacing w:line="360" w:lineRule="auto"/>
+        <w:jc w:val="both"/>
+        <w:rPr>
+          <w:rFonts w:ascii="Arial" w:hAnsi="Arial" w:cs="Arial"/>
+          <w:sz w:val="24"/>
+          <w:szCs w:val="24"/>
+        </w:rPr>
+      </w:pPr>
+      <w:r>
+        <w:rPr>
+          <w:rFonts w:ascii="Arial" w:hAnsi="Arial" w:cs="Arial"/>
+          <w:sz w:val="24"/>
+          <w:szCs w:val="24"/>
+        </w:rPr>
+        <w:t>Simplifica o desenvolvimento, não necessita de telas;</w:t>
+      </w:r>
+    </w:p>
+    <w:p>
+      <w:pPr>
+        <w:pStyle w:val="SemEspaamento"/>
+        <w:spacing w:line="360" w:lineRule="auto"/>
+        <w:jc w:val="both"/>
+        <w:rPr>
+          <w:rFonts w:ascii="Arial" w:hAnsi="Arial" w:cs="Arial"/>
+          <w:sz w:val="24"/>
+          <w:szCs w:val="24"/>
+        </w:rPr>
+      </w:pPr>
+      <w:r>
+        <w:rPr>
+          <w:rFonts w:ascii="Arial" w:hAnsi="Arial" w:cs="Arial"/>
+          <w:sz w:val="24"/>
+          <w:szCs w:val="24"/>
+        </w:rPr>
+        <w:lastRenderedPageBreak/>
+        <w:t>Antes, eram feitas telas cada funcionalidade, desde a do cliente, até a do banco de dados. Com a API, não são necessárias telas, mas sim, funcionalidades, recursos, melhorando essa questão de desenvolvimento;</w:t>
+      </w:r>
+    </w:p>
+    <w:p>
+      <w:pPr>
+        <w:pStyle w:val="SemEspaamento"/>
+        <w:spacing w:line="360" w:lineRule="auto"/>
+        <w:jc w:val="both"/>
+        <w:rPr>
+          <w:rFonts w:ascii="Arial" w:hAnsi="Arial" w:cs="Arial"/>
+          <w:sz w:val="24"/>
+          <w:szCs w:val="24"/>
+        </w:rPr>
+      </w:pPr>
+      <w:r>
+        <w:rPr>
+          <w:rFonts w:ascii="Arial" w:hAnsi="Arial" w:cs="Arial"/>
+          <w:sz w:val="24"/>
+          <w:szCs w:val="24"/>
+        </w:rPr>
+        <w:t>Fácil integração com o sistema, apenas dando respostas</w:t>
+      </w:r>
+      <w:r>
+        <w:rPr>
+          <w:rFonts w:ascii="Arial" w:hAnsi="Arial" w:cs="Arial"/>
+          <w:sz w:val="24"/>
+          <w:szCs w:val="24"/>
+        </w:rPr>
+        <w:t>, por ex.: se necessário ligar uma api a um sistema, só preciso saber se ela funciona, fazer as requisições para lá e receber as respostas que quero</w:t>
+      </w:r>
+      <w:r>
+        <w:rPr>
+          <w:rFonts w:ascii="Arial" w:hAnsi="Arial" w:cs="Arial"/>
+          <w:sz w:val="24"/>
+          <w:szCs w:val="24"/>
+        </w:rPr>
+        <w:t>;</w:t>
+      </w:r>
+    </w:p>
+    <w:p>
+      <w:pPr>
+        <w:pStyle w:val="SemEspaamento"/>
+        <w:spacing w:line="360" w:lineRule="auto"/>
+        <w:jc w:val="both"/>
+        <w:rPr>
+          <w:rFonts w:ascii="Arial" w:hAnsi="Arial" w:cs="Arial"/>
+          <w:sz w:val="24"/>
+          <w:szCs w:val="24"/>
+        </w:rPr>
+      </w:pPr>
+      <w:r>
+        <w:rPr>
+          <w:rFonts w:ascii="Arial" w:hAnsi="Arial" w:cs="Arial"/>
+          <w:sz w:val="24"/>
+          <w:szCs w:val="24"/>
+        </w:rPr>
+        <w:t>Padrão de desenvolvimento, permitindo trocas de API;</w:t>
+      </w:r>
+    </w:p>
+    <w:p>
+      <w:pPr>
+        <w:pStyle w:val="SemEspaamento"/>
+        <w:spacing w:line="360" w:lineRule="auto"/>
+        <w:jc w:val="both"/>
+        <w:rPr>
+          <w:rFonts w:ascii="Arial" w:hAnsi="Arial" w:cs="Arial"/>
+          <w:sz w:val="24"/>
+          <w:szCs w:val="24"/>
+        </w:rPr>
+      </w:pPr>
+      <w:r>
+        <w:rPr>
+          <w:rFonts w:ascii="Arial" w:hAnsi="Arial" w:cs="Arial"/>
+          <w:sz w:val="24"/>
+          <w:szCs w:val="24"/>
+        </w:rPr>
+        <w:t>Performance por causa das requisições e respostas rápidas, ex. prático: cotação de frete.</w:t>
+      </w:r>
+    </w:p>
+    <w:p>
+      <w:pPr>
+        <w:pStyle w:val="SemEspaamento"/>
+        <w:spacing w:line="360" w:lineRule="auto"/>
+        <w:jc w:val="both"/>
+        <w:rPr>
+          <w:rFonts w:ascii="Arial" w:hAnsi="Arial" w:cs="Arial"/>
+          <w:sz w:val="24"/>
+          <w:szCs w:val="24"/>
+          <w:u w:val="single"/>
+        </w:rPr>
+      </w:pPr>
+      <w:r>
+        <w:rPr>
+          <w:rFonts w:ascii="Arial" w:hAnsi="Arial" w:cs="Arial"/>
+          <w:sz w:val="24"/>
+          <w:szCs w:val="24"/>
+          <w:u w:val="single"/>
+        </w:rPr>
+        <w:t>Basicamente uma interface onde será enviada uma requisição e esperada uma resposta.</w:t>
+      </w:r>
+    </w:p>
+    <w:p>
+      <w:pPr>
+        <w:pStyle w:val="SemEspaamento"/>
+        <w:spacing w:line="360" w:lineRule="auto"/>
+        <w:jc w:val="both"/>
+        <w:rPr>
+          <w:rFonts w:ascii="Arial" w:hAnsi="Arial" w:cs="Arial"/>
+          <w:sz w:val="24"/>
+          <w:szCs w:val="24"/>
+          <w:u w:val="single"/>
+        </w:rPr>
+      </w:pPr>
+    </w:p>
+    <w:p>
+      <w:pPr>
+        <w:pStyle w:val="SemEspaamento"/>
+        <w:spacing w:line="360" w:lineRule="auto"/>
+        <w:jc w:val="center"/>
+        <w:rPr>
+          <w:rFonts w:ascii="Arial" w:hAnsi="Arial" w:cs="Arial"/>
+          <w:b/>
+          <w:bCs/>
+          <w:sz w:val="24"/>
+          <w:szCs w:val="24"/>
+        </w:rPr>
+      </w:pPr>
+      <w:r>
+        <w:rPr>
+          <w:rFonts w:ascii="Arial" w:hAnsi="Arial" w:cs="Arial"/>
+          <w:b/>
+          <w:bCs/>
+          <w:sz w:val="24"/>
+          <w:szCs w:val="24"/>
+        </w:rPr>
+        <w:t>Tipos de API</w:t>
+      </w:r>
+    </w:p>
+    <w:p>
+      <w:pPr>
+        <w:pStyle w:val="SemEspaamento"/>
+        <w:spacing w:line="360" w:lineRule="auto"/>
+        <w:jc w:val="center"/>
+        <w:rPr>
+          <w:rFonts w:ascii="Arial" w:hAnsi="Arial" w:cs="Arial"/>
+          <w:b/>
+          <w:bCs/>
+          <w:sz w:val="24"/>
+          <w:szCs w:val="24"/>
+        </w:rPr>
+      </w:pPr>
+    </w:p>
+    <w:p>
+      <w:pPr>
+        <w:pStyle w:val="SemEspaamento"/>
+        <w:spacing w:line="360" w:lineRule="auto"/>
+        <w:jc w:val="both"/>
+        <w:rPr>
+          <w:rFonts w:ascii="Arial" w:hAnsi="Arial" w:cs="Arial"/>
+          <w:sz w:val="24"/>
+          <w:szCs w:val="24"/>
+        </w:rPr>
+      </w:pPr>
+      <w:r>
+        <w:rPr>
+          <w:rFonts w:ascii="Arial" w:hAnsi="Arial" w:cs="Arial"/>
+          <w:b/>
+          <w:bCs/>
+          <w:sz w:val="24"/>
+          <w:szCs w:val="24"/>
+        </w:rPr>
+        <w:t xml:space="preserve">API pública: </w:t>
+      </w:r>
+      <w:r>
+        <w:rPr>
+          <w:rFonts w:ascii="Arial" w:hAnsi="Arial" w:cs="Arial"/>
+          <w:sz w:val="24"/>
+          <w:szCs w:val="24"/>
+        </w:rPr>
+        <w:t>disponibilizada para qualquer um acessar, sem necessidade de autenticação, um exemplo seria o GitHub</w:t>
+      </w:r>
+      <w:r>
+        <w:rPr>
+          <w:rFonts w:ascii="Arial" w:hAnsi="Arial" w:cs="Arial"/>
+          <w:sz w:val="24"/>
+          <w:szCs w:val="24"/>
+        </w:rPr>
+        <w:t>;</w:t>
+      </w:r>
+    </w:p>
+    <w:p>
+      <w:pPr>
+        <w:pStyle w:val="SemEspaamento"/>
+        <w:spacing w:line="360" w:lineRule="auto"/>
+        <w:jc w:val="both"/>
+        <w:rPr>
+          <w:rFonts w:ascii="Arial" w:hAnsi="Arial" w:cs="Arial"/>
+          <w:sz w:val="24"/>
+          <w:szCs w:val="24"/>
+        </w:rPr>
+      </w:pPr>
+      <w:r>
+        <w:rPr>
+          <w:rFonts w:ascii="Arial" w:hAnsi="Arial" w:cs="Arial"/>
+          <w:b/>
+          <w:bCs/>
+          <w:sz w:val="24"/>
+          <w:szCs w:val="24"/>
+        </w:rPr>
+        <w:t>API privada:</w:t>
+      </w:r>
+      <w:r>
+        <w:rPr>
+          <w:rFonts w:ascii="Arial" w:hAnsi="Arial" w:cs="Arial"/>
+          <w:b/>
+          <w:bCs/>
+          <w:sz w:val="24"/>
+          <w:szCs w:val="24"/>
+        </w:rPr>
+        <w:t xml:space="preserve"> </w:t>
+      </w:r>
+      <w:r>
+        <w:rPr>
+          <w:rFonts w:ascii="Arial" w:hAnsi="Arial" w:cs="Arial"/>
+          <w:sz w:val="24"/>
+          <w:szCs w:val="24"/>
+        </w:rPr>
+        <w:t>quando uma API é criada para utilização de sistemas de uma empresa que visa em privacidade de dados, requer autenticação, sistemas internos de uma empresa;</w:t>
+      </w:r>
+    </w:p>
+    <w:p>
+      <w:pPr>
+        <w:pStyle w:val="SemEspaamento"/>
+        <w:spacing w:line="360" w:lineRule="auto"/>
+        <w:jc w:val="both"/>
+        <w:rPr>
+          <w:rFonts w:ascii="Arial" w:hAnsi="Arial" w:cs="Arial"/>
+          <w:sz w:val="24"/>
+          <w:szCs w:val="24"/>
+        </w:rPr>
+      </w:pPr>
+      <w:r>
+        <w:rPr>
+          <w:rFonts w:ascii="Arial" w:hAnsi="Arial" w:cs="Arial"/>
+          <w:b/>
+          <w:bCs/>
+          <w:sz w:val="24"/>
+          <w:szCs w:val="24"/>
+        </w:rPr>
+        <w:t>API de terceiros:</w:t>
+      </w:r>
+      <w:r>
+        <w:rPr>
+          <w:rFonts w:ascii="Arial" w:hAnsi="Arial" w:cs="Arial"/>
+          <w:b/>
+          <w:bCs/>
+          <w:sz w:val="24"/>
+          <w:szCs w:val="24"/>
+        </w:rPr>
+        <w:t xml:space="preserve"> </w:t>
+      </w:r>
+      <w:r>
+        <w:rPr>
+          <w:rFonts w:ascii="Arial" w:hAnsi="Arial" w:cs="Arial"/>
+          <w:sz w:val="24"/>
+          <w:szCs w:val="24"/>
+        </w:rPr>
+        <w:t>quando a API é um produto, podendo ser integrada em um sistema, requer autenticação. Um ex.: desenvolve um sistema mas só acessa ou usufrui quem paga.</w:t>
+      </w:r>
+    </w:p>
+    <w:p>
+      <w:pPr>
+        <w:pStyle w:val="SemEspaamento"/>
+        <w:spacing w:line="360" w:lineRule="auto"/>
+        <w:jc w:val="both"/>
+        <w:rPr>
+          <w:rFonts w:ascii="Arial" w:hAnsi="Arial" w:cs="Arial"/>
+          <w:sz w:val="24"/>
+          <w:szCs w:val="24"/>
+        </w:rPr>
+      </w:pPr>
+    </w:p>
+    <w:p>
+      <w:pPr>
+        <w:pStyle w:val="SemEspaamento"/>
+        <w:spacing w:line="360" w:lineRule="auto"/>
+        <w:jc w:val="center"/>
+        <w:rPr>
+          <w:rFonts w:ascii="Arial" w:hAnsi="Arial" w:cs="Arial"/>
+          <w:b/>
+          <w:bCs/>
+          <w:sz w:val="24"/>
+          <w:szCs w:val="24"/>
+        </w:rPr>
+      </w:pPr>
+      <w:r>
+        <w:rPr>
+          <w:rFonts w:ascii="Arial" w:hAnsi="Arial" w:cs="Arial"/>
+          <w:b/>
+          <w:bCs/>
+          <w:sz w:val="24"/>
+          <w:szCs w:val="24"/>
+        </w:rPr>
+        <w:t>Comunicação com API</w:t>
+      </w:r>
+    </w:p>
+    <w:p>
+      <w:pPr>
+        <w:pStyle w:val="SemEspaamento"/>
+        <w:spacing w:line="360" w:lineRule="auto"/>
+        <w:jc w:val="center"/>
+        <w:rPr>
+          <w:rFonts w:ascii="Arial" w:hAnsi="Arial" w:cs="Arial"/>
+          <w:b/>
+          <w:bCs/>
+          <w:sz w:val="24"/>
+          <w:szCs w:val="24"/>
+        </w:rPr>
+      </w:pPr>
+    </w:p>
+    <w:p>
+      <w:pPr>
+        <w:pStyle w:val="SemEspaamento"/>
+        <w:spacing w:line="360" w:lineRule="auto"/>
+        <w:jc w:val="both"/>
+        <w:rPr>
+          <w:rFonts w:ascii="Arial" w:hAnsi="Arial" w:cs="Arial"/>
+          <w:sz w:val="24"/>
+          <w:szCs w:val="24"/>
+        </w:rPr>
+      </w:pPr>
+      <w:r>
+        <w:rPr>
+          <w:rFonts w:ascii="Arial" w:hAnsi="Arial" w:cs="Arial"/>
+          <w:sz w:val="24"/>
+          <w:szCs w:val="24"/>
+        </w:rPr>
+        <w:t>Normalmente feita através de XML ou JSON devido a simplicidade destes tipos de dados;</w:t>
+      </w:r>
+    </w:p>
+    <w:p>
+      <w:pPr>
+        <w:pStyle w:val="SemEspaamento"/>
+        <w:spacing w:line="360" w:lineRule="auto"/>
+        <w:jc w:val="both"/>
+        <w:rPr>
+          <w:rFonts w:ascii="Arial" w:hAnsi="Arial" w:cs="Arial"/>
+          <w:sz w:val="24"/>
+          <w:szCs w:val="24"/>
+        </w:rPr>
+      </w:pPr>
+      <w:r>
+        <w:rPr>
+          <w:rFonts w:ascii="Arial" w:hAnsi="Arial" w:cs="Arial"/>
+          <w:sz w:val="24"/>
+          <w:szCs w:val="24"/>
+        </w:rPr>
+        <w:t>Requisições e respostas são feitas através do HTTP, basicamente para condicionar os verbos e status utilizados;</w:t>
+      </w:r>
+    </w:p>
+    <w:p>
+      <w:pPr>
+        <w:pStyle w:val="SemEspaamento"/>
+        <w:spacing w:line="360" w:lineRule="auto"/>
+        <w:jc w:val="both"/>
+        <w:rPr>
+          <w:rFonts w:ascii="Arial" w:hAnsi="Arial" w:cs="Arial"/>
+          <w:sz w:val="24"/>
+          <w:szCs w:val="24"/>
+        </w:rPr>
+      </w:pPr>
+      <w:r>
+        <w:rPr>
+          <w:rFonts w:ascii="Arial" w:hAnsi="Arial" w:cs="Arial"/>
+          <w:sz w:val="24"/>
+          <w:szCs w:val="24"/>
+        </w:rPr>
+        <w:t>Onde podemos seguir um padrão, para criação de APIs robustas e que serão de fácil utilização.</w:t>
+      </w:r>
+    </w:p>
+    <w:p>
+      <w:pPr>
+        <w:pStyle w:val="SemEspaamento"/>
+        <w:spacing w:line="360" w:lineRule="auto"/>
+        <w:jc w:val="both"/>
+        <w:rPr>
+          <w:rFonts w:ascii="Arial" w:hAnsi="Arial" w:cs="Arial"/>
+          <w:sz w:val="24"/>
+          <w:szCs w:val="24"/>
+        </w:rPr>
+      </w:pPr>
+    </w:p>
+    <w:p>
+      <w:pPr>
+        <w:pStyle w:val="SemEspaamento"/>
+        <w:spacing w:line="360" w:lineRule="auto"/>
+        <w:jc w:val="both"/>
+        <w:rPr>
+          <w:rFonts w:ascii="Arial" w:hAnsi="Arial" w:cs="Arial"/>
+          <w:sz w:val="24"/>
+          <w:szCs w:val="24"/>
+        </w:rPr>
+      </w:pPr>
+    </w:p>
+    <w:p>
+      <w:pPr>
+        <w:pStyle w:val="SemEspaamento"/>
+        <w:spacing w:line="360" w:lineRule="auto"/>
+        <w:jc w:val="both"/>
+        <w:rPr>
+          <w:rFonts w:ascii="Arial" w:hAnsi="Arial" w:cs="Arial"/>
+          <w:sz w:val="24"/>
+          <w:szCs w:val="24"/>
+        </w:rPr>
+      </w:pPr>
+    </w:p>
+    <w:p>
+      <w:pPr>
+        <w:pStyle w:val="SemEspaamento"/>
+        <w:spacing w:line="360" w:lineRule="auto"/>
+        <w:jc w:val="center"/>
+        <w:rPr>
+          <w:rFonts w:ascii="Arial" w:hAnsi="Arial" w:cs="Arial"/>
+          <w:b/>
+          <w:bCs/>
+          <w:sz w:val="24"/>
+          <w:szCs w:val="24"/>
+        </w:rPr>
+      </w:pPr>
+      <w:r>
+        <w:rPr>
+          <w:rFonts w:ascii="Arial" w:hAnsi="Arial" w:cs="Arial"/>
+          <w:b/>
+          <w:bCs/>
+          <w:sz w:val="24"/>
+          <w:szCs w:val="24"/>
+        </w:rPr>
+        <w:lastRenderedPageBreak/>
+        <w:t>Verbos do HTTP</w:t>
+      </w:r>
+    </w:p>
+    <w:p>
+      <w:pPr>
+        <w:pStyle w:val="SemEspaamento"/>
+        <w:spacing w:line="360" w:lineRule="auto"/>
+        <w:rPr>
+          <w:rFonts w:ascii="Arial" w:hAnsi="Arial" w:cs="Arial"/>
+          <w:b/>
+          <w:bCs/>
+          <w:sz w:val="24"/>
+          <w:szCs w:val="24"/>
+        </w:rPr>
+      </w:pPr>
+    </w:p>
+    <w:p>
+      <w:pPr>
+        <w:pStyle w:val="SemEspaamento"/>
+        <w:spacing w:line="360" w:lineRule="auto"/>
+        <w:jc w:val="both"/>
+        <w:rPr>
+          <w:rFonts w:ascii="Arial" w:hAnsi="Arial" w:cs="Arial"/>
+          <w:sz w:val="24"/>
+          <w:szCs w:val="24"/>
+        </w:rPr>
+      </w:pPr>
+      <w:r>
+        <w:rPr>
+          <w:rFonts w:ascii="Arial" w:hAnsi="Arial" w:cs="Arial"/>
+          <w:sz w:val="24"/>
+          <w:szCs w:val="24"/>
+        </w:rPr>
+        <w:t>Alterando os verbos podemos realizar requisições diferentes, simplificando a construção da nossa API e seus endpoints;</w:t>
+      </w:r>
+    </w:p>
+    <w:p>
+      <w:pPr>
+        <w:pStyle w:val="SemEspaamento"/>
+        <w:spacing w:line="360" w:lineRule="auto"/>
+        <w:jc w:val="both"/>
+        <w:rPr>
+          <w:rFonts w:ascii="Arial" w:hAnsi="Arial" w:cs="Arial"/>
+          <w:sz w:val="24"/>
+          <w:szCs w:val="24"/>
+        </w:rPr>
+      </w:pPr>
+      <w:r>
+        <w:rPr>
+          <w:rFonts w:ascii="Arial" w:hAnsi="Arial" w:cs="Arial"/>
+          <w:b/>
+          <w:bCs/>
+          <w:sz w:val="24"/>
+          <w:szCs w:val="24"/>
+        </w:rPr>
+        <w:t xml:space="preserve">GET: </w:t>
+      </w:r>
+      <w:r>
+        <w:rPr>
+          <w:rFonts w:ascii="Arial" w:hAnsi="Arial" w:cs="Arial"/>
+          <w:sz w:val="24"/>
+          <w:szCs w:val="24"/>
+        </w:rPr>
+        <w:t>verbo para resgatar algum recurso, por exemplo, resgatar usuários;</w:t>
+      </w:r>
+    </w:p>
+    <w:p>
+      <w:pPr>
+        <w:pStyle w:val="SemEspaamento"/>
+        <w:spacing w:line="360" w:lineRule="auto"/>
+        <w:jc w:val="both"/>
+        <w:rPr>
+          <w:rFonts w:ascii="Arial" w:hAnsi="Arial" w:cs="Arial"/>
+          <w:sz w:val="24"/>
+          <w:szCs w:val="24"/>
+        </w:rPr>
+      </w:pPr>
+      <w:r>
+        <w:rPr>
+          <w:rFonts w:ascii="Arial" w:hAnsi="Arial" w:cs="Arial"/>
+          <w:b/>
+          <w:bCs/>
+          <w:sz w:val="24"/>
+          <w:szCs w:val="24"/>
+        </w:rPr>
+        <w:t xml:space="preserve">POST: </w:t>
+      </w:r>
+      <w:r>
+        <w:rPr>
+          <w:rFonts w:ascii="Arial" w:hAnsi="Arial" w:cs="Arial"/>
+          <w:sz w:val="24"/>
+          <w:szCs w:val="24"/>
+        </w:rPr>
+        <w:t>enviar dados da API</w:t>
+      </w:r>
+      <w:r>
+        <w:rPr>
+          <w:rFonts w:ascii="Arial" w:hAnsi="Arial" w:cs="Arial"/>
+          <w:sz w:val="24"/>
+          <w:szCs w:val="24"/>
+        </w:rPr>
+        <w:t>, por exemplo</w:t>
+      </w:r>
+      <w:r>
+        <w:rPr>
+          <w:rFonts w:ascii="Arial" w:hAnsi="Arial" w:cs="Arial"/>
+          <w:sz w:val="24"/>
+          <w:szCs w:val="24"/>
+        </w:rPr>
+        <w:t>, adicionar usuários;</w:t>
+      </w:r>
+    </w:p>
+    <w:p>
+      <w:pPr>
+        <w:pStyle w:val="SemEspaamento"/>
+        <w:spacing w:line="360" w:lineRule="auto"/>
+        <w:jc w:val="both"/>
+        <w:rPr>
+          <w:rFonts w:ascii="Arial" w:hAnsi="Arial" w:cs="Arial"/>
+          <w:sz w:val="24"/>
+          <w:szCs w:val="24"/>
+        </w:rPr>
+      </w:pPr>
+      <w:r>
+        <w:rPr>
+          <w:rFonts w:ascii="Arial" w:hAnsi="Arial" w:cs="Arial"/>
+          <w:b/>
+          <w:bCs/>
+          <w:sz w:val="24"/>
+          <w:szCs w:val="24"/>
+        </w:rPr>
+        <w:t xml:space="preserve">DELETE: </w:t>
+      </w:r>
+      <w:r>
+        <w:rPr>
+          <w:rFonts w:ascii="Arial" w:hAnsi="Arial" w:cs="Arial"/>
+          <w:sz w:val="24"/>
+          <w:szCs w:val="24"/>
+        </w:rPr>
+        <w:t>remover algum registro do banco</w:t>
+      </w:r>
+      <w:r>
+        <w:rPr>
+          <w:rFonts w:ascii="Arial" w:hAnsi="Arial" w:cs="Arial"/>
+          <w:sz w:val="24"/>
+          <w:szCs w:val="24"/>
+        </w:rPr>
+        <w:t>, por exemplo</w:t>
+      </w:r>
+      <w:r>
+        <w:rPr>
+          <w:rFonts w:ascii="Arial" w:hAnsi="Arial" w:cs="Arial"/>
+          <w:sz w:val="24"/>
+          <w:szCs w:val="24"/>
+        </w:rPr>
+        <w:t>, remover usuários;</w:t>
+      </w:r>
+    </w:p>
+    <w:p>
+      <w:pPr>
+        <w:pStyle w:val="SemEspaamento"/>
+        <w:spacing w:line="360" w:lineRule="auto"/>
+        <w:jc w:val="both"/>
+        <w:rPr>
+          <w:rFonts w:ascii="Arial" w:hAnsi="Arial" w:cs="Arial"/>
+          <w:sz w:val="24"/>
+          <w:szCs w:val="24"/>
+        </w:rPr>
+      </w:pPr>
+      <w:r>
+        <w:rPr>
+          <w:rFonts w:ascii="Arial" w:hAnsi="Arial" w:cs="Arial"/>
+          <w:b/>
+          <w:bCs/>
+          <w:sz w:val="24"/>
+          <w:szCs w:val="24"/>
+        </w:rPr>
+        <w:t xml:space="preserve">PUT: </w:t>
+      </w:r>
+      <w:r>
+        <w:rPr>
+          <w:rFonts w:ascii="Arial" w:hAnsi="Arial" w:cs="Arial"/>
+          <w:sz w:val="24"/>
+          <w:szCs w:val="24"/>
+        </w:rPr>
+        <w:t>atualização(completamente ) de registros</w:t>
+      </w:r>
+      <w:r>
+        <w:rPr>
+          <w:rFonts w:ascii="Arial" w:hAnsi="Arial" w:cs="Arial"/>
+          <w:sz w:val="24"/>
+          <w:szCs w:val="24"/>
+        </w:rPr>
+        <w:t>, por exemplo</w:t>
+      </w:r>
+      <w:r>
+        <w:rPr>
+          <w:rFonts w:ascii="Arial" w:hAnsi="Arial" w:cs="Arial"/>
+          <w:sz w:val="24"/>
+          <w:szCs w:val="24"/>
+        </w:rPr>
+        <w:t>, uma atualização completa do usuário;</w:t>
+      </w:r>
+    </w:p>
+    <w:p>
+      <w:pPr>
+        <w:pStyle w:val="SemEspaamento"/>
+        <w:spacing w:line="360" w:lineRule="auto"/>
+        <w:jc w:val="both"/>
+        <w:rPr>
+          <w:rFonts w:ascii="Arial" w:hAnsi="Arial" w:cs="Arial"/>
+          <w:sz w:val="24"/>
+          <w:szCs w:val="24"/>
+        </w:rPr>
+      </w:pPr>
+      <w:r>
+        <w:rPr>
+          <w:rFonts w:ascii="Arial" w:hAnsi="Arial" w:cs="Arial"/>
+          <w:b/>
+          <w:bCs/>
+          <w:sz w:val="24"/>
+          <w:szCs w:val="24"/>
+        </w:rPr>
+        <w:t xml:space="preserve">PATCH: </w:t>
+      </w:r>
+      <w:r>
+        <w:rPr>
+          <w:rFonts w:ascii="Arial" w:hAnsi="Arial" w:cs="Arial"/>
+          <w:sz w:val="24"/>
+          <w:szCs w:val="24"/>
+        </w:rPr>
+        <w:t>atualização parcial de registros</w:t>
+      </w:r>
+      <w:r>
+        <w:rPr>
+          <w:rFonts w:ascii="Arial" w:hAnsi="Arial" w:cs="Arial"/>
+          <w:sz w:val="24"/>
+          <w:szCs w:val="24"/>
+        </w:rPr>
+        <w:t>, por exemplo</w:t>
+      </w:r>
+      <w:r>
+        <w:rPr>
+          <w:rFonts w:ascii="Arial" w:hAnsi="Arial" w:cs="Arial"/>
+          <w:sz w:val="24"/>
+          <w:szCs w:val="24"/>
+        </w:rPr>
+        <w:t>, a atualização de um dado do usuário, o nome, a idade.</w:t>
+      </w:r>
+    </w:p>
+    <w:p>
+      <w:pPr>
+        <w:pStyle w:val="SemEspaamento"/>
+        <w:spacing w:line="360" w:lineRule="auto"/>
+        <w:jc w:val="both"/>
+        <w:rPr>
+          <w:rFonts w:ascii="Arial" w:hAnsi="Arial" w:cs="Arial"/>
+          <w:sz w:val="24"/>
+          <w:szCs w:val="24"/>
+        </w:rPr>
+      </w:pPr>
+    </w:p>
+    <w:p>
+      <w:pPr>
+        <w:pStyle w:val="SemEspaamento"/>
+        <w:spacing w:line="360" w:lineRule="auto"/>
+        <w:jc w:val="center"/>
+        <w:rPr>
+          <w:rFonts w:ascii="Arial" w:hAnsi="Arial" w:cs="Arial"/>
+          <w:b/>
+          <w:bCs/>
+          <w:sz w:val="24"/>
+          <w:szCs w:val="24"/>
+        </w:rPr>
+      </w:pPr>
+      <w:r>
+        <w:rPr>
+          <w:rFonts w:ascii="Arial" w:hAnsi="Arial" w:cs="Arial"/>
+          <w:b/>
+          <w:bCs/>
+          <w:sz w:val="24"/>
+          <w:szCs w:val="24"/>
+        </w:rPr>
+        <w:t>O que é endpoint?</w:t>
+      </w:r>
+    </w:p>
+    <w:p>
+      <w:pPr>
+        <w:pStyle w:val="SemEspaamento"/>
+        <w:spacing w:line="360" w:lineRule="auto"/>
+        <w:jc w:val="center"/>
+        <w:rPr>
+          <w:rFonts w:ascii="Arial" w:hAnsi="Arial" w:cs="Arial"/>
+          <w:b/>
+          <w:bCs/>
+          <w:sz w:val="24"/>
+          <w:szCs w:val="24"/>
+        </w:rPr>
+      </w:pPr>
+    </w:p>
+    <w:p>
+      <w:pPr>
+        <w:pStyle w:val="SemEspaamento"/>
+        <w:spacing w:line="360" w:lineRule="auto"/>
+        <w:jc w:val="both"/>
+        <w:rPr>
+          <w:rFonts w:ascii="Arial" w:hAnsi="Arial" w:cs="Arial"/>
+          <w:sz w:val="24"/>
+          <w:szCs w:val="24"/>
+        </w:rPr>
+      </w:pPr>
+      <w:r>
+        <w:rPr>
+          <w:rFonts w:ascii="Arial" w:hAnsi="Arial" w:cs="Arial"/>
+          <w:sz w:val="24"/>
+          <w:szCs w:val="24"/>
+        </w:rPr>
+        <w:t>A URL que acessamos da API para extrair uma resposta;</w:t>
+      </w:r>
+    </w:p>
+    <w:p>
+      <w:pPr>
+        <w:pStyle w:val="SemEspaamento"/>
+        <w:spacing w:line="360" w:lineRule="auto"/>
+        <w:jc w:val="both"/>
+        <w:rPr>
+          <w:rFonts w:ascii="Arial" w:hAnsi="Arial" w:cs="Arial"/>
+          <w:sz w:val="24"/>
+          <w:szCs w:val="24"/>
+        </w:rPr>
+      </w:pPr>
+      <w:r>
+        <w:rPr>
+          <w:rFonts w:ascii="Arial" w:hAnsi="Arial" w:cs="Arial"/>
+          <w:sz w:val="24"/>
+          <w:szCs w:val="24"/>
+        </w:rPr>
+        <w:t>Ex.: /users/1 – GET</w:t>
+      </w:r>
+    </w:p>
+    <w:p>
+      <w:pPr>
+        <w:pStyle w:val="SemEspaamento"/>
+        <w:spacing w:line="360" w:lineRule="auto"/>
+        <w:jc w:val="both"/>
+        <w:rPr>
+          <w:rFonts w:ascii="Arial" w:hAnsi="Arial" w:cs="Arial"/>
+          <w:sz w:val="24"/>
+          <w:szCs w:val="24"/>
+        </w:rPr>
+      </w:pPr>
+      <w:r>
+        <w:rPr>
+          <w:rFonts w:ascii="Arial" w:hAnsi="Arial" w:cs="Arial"/>
+          <w:sz w:val="24"/>
+          <w:szCs w:val="24"/>
+        </w:rPr>
+        <w:t>Obviamente é também acompanhado do domínio da AP</w:t>
+      </w:r>
+      <w:r>
+        <w:rPr>
+          <w:rFonts w:ascii="Arial" w:hAnsi="Arial" w:cs="Arial"/>
+          <w:sz w:val="24"/>
+          <w:szCs w:val="24"/>
+        </w:rPr>
+        <w:t>I, poder ser o ip do servidor, o domínio que a impresa colocou para o acesso da AP</w:t>
+      </w:r>
+      <w:r>
+        <w:rPr>
+          <w:rFonts w:ascii="Arial" w:hAnsi="Arial" w:cs="Arial"/>
+          <w:sz w:val="24"/>
+          <w:szCs w:val="24"/>
+        </w:rPr>
+        <w:t>I</w:t>
+      </w:r>
+      <w:r>
+        <w:rPr>
+          <w:rFonts w:ascii="Arial" w:hAnsi="Arial" w:cs="Arial"/>
+          <w:sz w:val="24"/>
+          <w:szCs w:val="24"/>
+        </w:rPr>
+        <w:t>,</w:t>
+      </w:r>
+      <w:r>
+        <w:rPr>
+          <w:rFonts w:ascii="Arial" w:hAnsi="Arial" w:cs="Arial"/>
+          <w:sz w:val="24"/>
+          <w:szCs w:val="24"/>
+        </w:rPr>
+        <w:t xml:space="preserve"> </w:t>
+      </w:r>
+      <w:r>
+        <w:rPr>
+          <w:rFonts w:ascii="Arial" w:hAnsi="Arial" w:cs="Arial"/>
+          <w:sz w:val="24"/>
+          <w:szCs w:val="24"/>
+        </w:rPr>
+        <w:t>etc</w:t>
+      </w:r>
+      <w:r>
+        <w:rPr>
+          <w:rFonts w:ascii="Arial" w:hAnsi="Arial" w:cs="Arial"/>
+          <w:sz w:val="24"/>
+          <w:szCs w:val="24"/>
+        </w:rPr>
+        <w:t>;</w:t>
+      </w:r>
+    </w:p>
+    <w:p>
+      <w:pPr>
+        <w:pStyle w:val="SemEspaamento"/>
+        <w:spacing w:line="360" w:lineRule="auto"/>
+        <w:jc w:val="both"/>
+        <w:rPr>
+          <w:rFonts w:ascii="Arial" w:hAnsi="Arial" w:cs="Arial"/>
+          <w:sz w:val="24"/>
+          <w:szCs w:val="24"/>
+        </w:rPr>
+      </w:pPr>
+      <w:r>
+        <w:rPr>
+          <w:rFonts w:ascii="Arial" w:hAnsi="Arial" w:cs="Arial"/>
+          <w:sz w:val="24"/>
+          <w:szCs w:val="24"/>
+        </w:rPr>
+        <w:t>Mesmo endpoints com verbos diferentes podem ter resultados diferentes;</w:t>
+      </w:r>
+    </w:p>
+    <w:p>
+      <w:pPr>
+        <w:pStyle w:val="SemEspaamento"/>
+        <w:spacing w:line="360" w:lineRule="auto"/>
+        <w:jc w:val="both"/>
+        <w:rPr>
+          <w:rFonts w:ascii="Arial" w:hAnsi="Arial" w:cs="Arial"/>
+          <w:sz w:val="24"/>
+          <w:szCs w:val="24"/>
+        </w:rPr>
+      </w:pPr>
+      <w:r>
+        <w:rPr>
+          <w:rFonts w:ascii="Arial" w:hAnsi="Arial" w:cs="Arial"/>
+          <w:sz w:val="24"/>
+          <w:szCs w:val="24"/>
+        </w:rPr>
+        <w:t>Uma das técnicas para reduzir a complexidade e aplicar o padrão REST.</w:t>
+      </w:r>
+    </w:p>
+    <w:p>
+      <w:pPr>
+        <w:pStyle w:val="SemEspaamento"/>
+        <w:spacing w:line="360" w:lineRule="auto"/>
+        <w:jc w:val="both"/>
+        <w:rPr>
+          <w:rFonts w:ascii="Arial" w:hAnsi="Arial" w:cs="Arial"/>
+          <w:sz w:val="24"/>
+          <w:szCs w:val="24"/>
+        </w:rPr>
+      </w:pPr>
+    </w:p>
+    <w:p>
+      <w:pPr>
+        <w:pStyle w:val="SemEspaamento"/>
+        <w:spacing w:line="360" w:lineRule="auto"/>
+        <w:jc w:val="center"/>
+        <w:rPr>
+          <w:rFonts w:ascii="Arial" w:hAnsi="Arial" w:cs="Arial"/>
+          <w:b/>
+          <w:bCs/>
+          <w:sz w:val="24"/>
+          <w:szCs w:val="24"/>
+        </w:rPr>
+      </w:pPr>
+      <w:r>
+        <w:rPr>
+          <w:rFonts w:ascii="Arial" w:hAnsi="Arial" w:cs="Arial"/>
+          <w:b/>
+          <w:bCs/>
+          <w:sz w:val="24"/>
+          <w:szCs w:val="24"/>
+        </w:rPr>
+        <w:t>O que é REST?</w:t>
+      </w:r>
+    </w:p>
+    <w:p>
+      <w:pPr>
+        <w:pStyle w:val="SemEspaamento"/>
+        <w:spacing w:line="360" w:lineRule="auto"/>
+        <w:jc w:val="center"/>
+        <w:rPr>
+          <w:rFonts w:ascii="Arial" w:hAnsi="Arial" w:cs="Arial"/>
+          <w:b/>
+          <w:bCs/>
+          <w:sz w:val="24"/>
+          <w:szCs w:val="24"/>
+        </w:rPr>
+      </w:pPr>
+    </w:p>
+    <w:p>
+      <w:pPr>
+        <w:pStyle w:val="SemEspaamento"/>
+        <w:spacing w:line="360" w:lineRule="auto"/>
+        <w:jc w:val="both"/>
+        <w:rPr>
+          <w:rFonts w:ascii="Arial" w:hAnsi="Arial" w:cs="Arial"/>
+          <w:sz w:val="24"/>
+          <w:szCs w:val="24"/>
+        </w:rPr>
+      </w:pPr>
+      <w:r>
+        <w:rPr>
+          <w:rFonts w:ascii="Arial" w:hAnsi="Arial" w:cs="Arial"/>
+          <w:sz w:val="24"/>
+          <w:szCs w:val="24"/>
+        </w:rPr>
+        <w:t>Um padrão/conceito de arquitetura ligado a APIs e o protocolo HTTP</w:t>
+      </w:r>
+      <w:r>
+        <w:rPr>
+          <w:rFonts w:ascii="Arial" w:hAnsi="Arial" w:cs="Arial"/>
+          <w:sz w:val="24"/>
+          <w:szCs w:val="24"/>
+        </w:rPr>
+        <w:t>, convenções a serem seguidas e ser criada uma API RESTful</w:t>
+      </w:r>
+      <w:r>
+        <w:rPr>
+          <w:rFonts w:ascii="Arial" w:hAnsi="Arial" w:cs="Arial"/>
+          <w:sz w:val="24"/>
+          <w:szCs w:val="24"/>
+        </w:rPr>
+        <w:t>;</w:t>
+      </w:r>
+    </w:p>
+    <w:p>
+      <w:pPr>
+        <w:pStyle w:val="SemEspaamento"/>
+        <w:spacing w:line="360" w:lineRule="auto"/>
+        <w:jc w:val="both"/>
+        <w:rPr>
+          <w:rFonts w:ascii="Arial" w:hAnsi="Arial" w:cs="Arial"/>
+          <w:sz w:val="24"/>
+          <w:szCs w:val="24"/>
+        </w:rPr>
+      </w:pPr>
+      <w:r>
+        <w:rPr>
+          <w:rFonts w:ascii="Arial" w:hAnsi="Arial" w:cs="Arial"/>
+          <w:sz w:val="24"/>
+          <w:szCs w:val="24"/>
+        </w:rPr>
+        <w:t>Podemos implementar este padrão, que é com</w:t>
+      </w:r>
+      <w:r>
+        <w:rPr>
+          <w:rFonts w:ascii="Arial" w:hAnsi="Arial" w:cs="Arial"/>
+          <w:sz w:val="24"/>
+          <w:szCs w:val="24"/>
+        </w:rPr>
+        <w:t xml:space="preserve">posto de 6 partes para tornar a API em </w:t>
+      </w:r>
+      <w:r>
+        <w:rPr>
+          <w:rFonts w:ascii="Arial" w:hAnsi="Arial" w:cs="Arial"/>
+          <w:b/>
+          <w:bCs/>
+          <w:sz w:val="24"/>
+          <w:szCs w:val="24"/>
+        </w:rPr>
+        <w:t>RESTful</w:t>
+      </w:r>
+      <w:r>
+        <w:rPr>
+          <w:rFonts w:ascii="Arial" w:hAnsi="Arial" w:cs="Arial"/>
+          <w:sz w:val="24"/>
+          <w:szCs w:val="24"/>
+        </w:rPr>
+        <w:t>;</w:t>
+      </w:r>
+    </w:p>
+    <w:p>
+      <w:pPr>
+        <w:pStyle w:val="SemEspaamento"/>
+        <w:spacing w:line="360" w:lineRule="auto"/>
+        <w:jc w:val="both"/>
+        <w:rPr>
+          <w:rFonts w:ascii="Arial" w:hAnsi="Arial" w:cs="Arial"/>
+          <w:sz w:val="24"/>
+          <w:szCs w:val="24"/>
+        </w:rPr>
+      </w:pPr>
+      <w:r>
+        <w:rPr>
+          <w:rFonts w:ascii="Arial" w:hAnsi="Arial" w:cs="Arial"/>
+          <w:sz w:val="24"/>
+          <w:szCs w:val="24"/>
+        </w:rPr>
+        <w:t xml:space="preserve">São eles: </w:t>
+      </w:r>
+    </w:p>
+    <w:p>
+      <w:pPr>
+        <w:pStyle w:val="SemEspaamento"/>
+        <w:spacing w:line="360" w:lineRule="auto"/>
+        <w:jc w:val="both"/>
+        <w:rPr>
+          <w:rFonts w:ascii="Arial" w:hAnsi="Arial" w:cs="Arial"/>
+          <w:sz w:val="24"/>
+          <w:szCs w:val="24"/>
+        </w:rPr>
+      </w:pPr>
+      <w:r>
+        <w:rPr>
+          <w:rFonts w:ascii="Arial" w:hAnsi="Arial" w:cs="Arial"/>
+          <w:sz w:val="24"/>
+          <w:szCs w:val="24"/>
+        </w:rPr>
+        <w:t>Uniformidade – requisições vindas de locais diferentes, se forem para</w:t>
+      </w:r>
+      <w:r>
+        <w:rPr>
+          <w:rFonts w:ascii="Arial" w:hAnsi="Arial" w:cs="Arial"/>
+          <w:sz w:val="24"/>
+          <w:szCs w:val="24"/>
+        </w:rPr>
+        <w:t xml:space="preserve"> o</w:t>
+      </w:r>
+      <w:r>
+        <w:rPr>
+          <w:rFonts w:ascii="Arial" w:hAnsi="Arial" w:cs="Arial"/>
+          <w:sz w:val="24"/>
+          <w:szCs w:val="24"/>
+        </w:rPr>
+        <w:t xml:space="preserve"> mesmo endpoint, obtém as mesmas respostas;</w:t>
+      </w:r>
+    </w:p>
+    <w:p>
+      <w:pPr>
+        <w:pStyle w:val="SemEspaamento"/>
+        <w:spacing w:line="360" w:lineRule="auto"/>
+        <w:jc w:val="both"/>
+        <w:rPr>
+          <w:rFonts w:ascii="Arial" w:hAnsi="Arial" w:cs="Arial"/>
+          <w:sz w:val="24"/>
+          <w:szCs w:val="24"/>
+        </w:rPr>
+      </w:pPr>
+      <w:r>
+        <w:rPr>
+          <w:rFonts w:ascii="Arial" w:hAnsi="Arial" w:cs="Arial"/>
+          <w:sz w:val="24"/>
+          <w:szCs w:val="24"/>
+        </w:rPr>
+        <w:t>Desacoplação</w:t>
+      </w:r>
+      <w:r>
+        <w:rPr>
+          <w:rFonts w:ascii="Arial" w:hAnsi="Arial" w:cs="Arial"/>
+          <w:sz w:val="24"/>
+          <w:szCs w:val="24"/>
+        </w:rPr>
+        <w:t xml:space="preserve"> – API deve ser independente do Client, API tem que receber uma requisição e enviar uma resposta independente do sistema dela;</w:t>
+      </w:r>
+    </w:p>
+    <w:p>
+      <w:pPr>
+        <w:pStyle w:val="SemEspaamento"/>
+        <w:spacing w:line="360" w:lineRule="auto"/>
+        <w:jc w:val="both"/>
+        <w:rPr>
+          <w:rFonts w:ascii="Arial" w:hAnsi="Arial" w:cs="Arial"/>
+          <w:sz w:val="24"/>
+          <w:szCs w:val="24"/>
+        </w:rPr>
+      </w:pPr>
+      <w:r>
+        <w:rPr>
+          <w:rFonts w:ascii="Arial" w:hAnsi="Arial" w:cs="Arial"/>
+          <w:sz w:val="24"/>
+          <w:szCs w:val="24"/>
+        </w:rPr>
+        <w:t>Stateless</w:t>
+      </w:r>
+      <w:r>
+        <w:rPr>
+          <w:rFonts w:ascii="Arial" w:hAnsi="Arial" w:cs="Arial"/>
+          <w:sz w:val="24"/>
+          <w:szCs w:val="24"/>
+        </w:rPr>
+        <w:t xml:space="preserve"> – requisição única, não há a ligação com a API, cada requisição vai ser independente;</w:t>
+      </w:r>
+    </w:p>
+    <w:p>
+      <w:pPr>
+        <w:pStyle w:val="SemEspaamento"/>
+        <w:spacing w:line="360" w:lineRule="auto"/>
+        <w:jc w:val="both"/>
+        <w:rPr>
+          <w:rFonts w:ascii="Arial" w:hAnsi="Arial" w:cs="Arial"/>
+          <w:sz w:val="24"/>
+          <w:szCs w:val="24"/>
+        </w:rPr>
+      </w:pPr>
+      <w:r>
+        <w:rPr>
+          <w:rFonts w:ascii="Arial" w:hAnsi="Arial" w:cs="Arial"/>
+          <w:sz w:val="24"/>
+          <w:szCs w:val="24"/>
+        </w:rPr>
+        <w:lastRenderedPageBreak/>
+        <w:t>Cache</w:t>
+      </w:r>
+      <w:r>
+        <w:rPr>
+          <w:rFonts w:ascii="Arial" w:hAnsi="Arial" w:cs="Arial"/>
+          <w:sz w:val="24"/>
+          <w:szCs w:val="24"/>
+        </w:rPr>
+        <w:t xml:space="preserve"> – responder requisições diferentes com as mesmas respostas, não teria repetições;</w:t>
+      </w:r>
+    </w:p>
+    <w:p>
+      <w:pPr>
+        <w:pStyle w:val="SemEspaamento"/>
+        <w:spacing w:line="360" w:lineRule="auto"/>
+        <w:jc w:val="both"/>
+        <w:rPr>
+          <w:rFonts w:ascii="Arial" w:hAnsi="Arial" w:cs="Arial"/>
+          <w:sz w:val="24"/>
+          <w:szCs w:val="24"/>
+        </w:rPr>
+      </w:pPr>
+      <w:r>
+        <w:rPr>
+          <w:rFonts w:ascii="Arial" w:hAnsi="Arial" w:cs="Arial"/>
+          <w:sz w:val="24"/>
+          <w:szCs w:val="24"/>
+        </w:rPr>
+        <w:t>Arquitetura de Camadas</w:t>
+      </w:r>
+      <w:r>
+        <w:rPr>
+          <w:rFonts w:ascii="Arial" w:hAnsi="Arial" w:cs="Arial"/>
+          <w:sz w:val="24"/>
+          <w:szCs w:val="24"/>
+        </w:rPr>
+        <w:t xml:space="preserve"> – hierarquias no código;</w:t>
+      </w:r>
+    </w:p>
+    <w:p>
+      <w:pPr>
+        <w:pStyle w:val="SemEspaamento"/>
+        <w:spacing w:line="360" w:lineRule="auto"/>
+        <w:jc w:val="both"/>
+        <w:rPr>
+          <w:rFonts w:ascii="Arial" w:hAnsi="Arial" w:cs="Arial"/>
+          <w:sz w:val="24"/>
+          <w:szCs w:val="24"/>
+        </w:rPr>
+      </w:pPr>
+      <w:r>
+        <w:rPr>
+          <w:rFonts w:ascii="Arial" w:hAnsi="Arial" w:cs="Arial"/>
+          <w:sz w:val="24"/>
+          <w:szCs w:val="24"/>
+        </w:rPr>
+        <w:t>C</w:t>
+      </w:r>
+      <w:r>
+        <w:rPr>
+          <w:rFonts w:ascii="Arial" w:hAnsi="Arial" w:cs="Arial"/>
+          <w:sz w:val="24"/>
+          <w:szCs w:val="24"/>
+        </w:rPr>
+        <w:t>ode on demand</w:t>
+      </w:r>
+      <w:r>
+        <w:rPr>
+          <w:rFonts w:ascii="Arial" w:hAnsi="Arial" w:cs="Arial"/>
+          <w:sz w:val="24"/>
+          <w:szCs w:val="24"/>
+        </w:rPr>
+        <w:t xml:space="preserve"> – opcional, código roda por demanda.</w:t>
+      </w:r>
+    </w:p>
+    <w:p>
+      <w:pPr>
+        <w:pStyle w:val="SemEspaamento"/>
+        <w:spacing w:line="360" w:lineRule="auto"/>
+        <w:jc w:val="both"/>
+        <w:rPr>
+          <w:rFonts w:ascii="Arial" w:hAnsi="Arial" w:cs="Arial"/>
+          <w:sz w:val="24"/>
+          <w:szCs w:val="24"/>
+        </w:rPr>
+      </w:pPr>
+      <w:r>
+        <w:rPr>
+          <w:rFonts w:ascii="Arial" w:hAnsi="Arial" w:cs="Arial"/>
+          <w:sz w:val="24"/>
+          <w:szCs w:val="24"/>
+        </w:rPr>
+        <w:t xml:space="preserve">  </w:t>
+      </w:r>
+    </w:p>
+    <w:p>
+      <w:pPr>
+        <w:pStyle w:val="SemEspaamento"/>
+        <w:spacing w:line="360" w:lineRule="auto"/>
+        <w:jc w:val="both"/>
+        <w:rPr>
+          <w:rFonts w:ascii="Arial" w:hAnsi="Arial" w:cs="Arial"/>
+          <w:sz w:val="24"/>
+          <w:szCs w:val="24"/>
+        </w:rPr>
+      </w:pPr>
+    </w:p>
+    <w:p>
+      <w:pPr>
+        <w:pStyle w:val="SemEspaamento"/>
+        <w:spacing w:line="360" w:lineRule="auto"/>
+        <w:jc w:val="both"/>
+        <w:rPr>
+          <w:rFonts w:ascii="Arial" w:hAnsi="Arial" w:cs="Arial"/>
+          <w:sz w:val="24"/>
+          <w:szCs w:val="24"/>
+        </w:rPr>
+      </w:pPr>
+    </w:p>
+    <w:p>
+      <w:pPr>
+        <w:pStyle w:val="SemEspaamento"/>
+        <w:spacing w:line="360" w:lineRule="auto"/>
+        <w:jc w:val="center"/>
+        <w:rPr>
+          <w:rFonts w:ascii="Arial" w:hAnsi="Arial" w:cs="Arial"/>
+          <w:b/>
+          <w:bCs/>
+          <w:sz w:val="24"/>
+          <w:szCs w:val="24"/>
+        </w:rPr>
+      </w:pPr>
+      <w:r>
+        <w:rPr>
+          <w:rFonts w:ascii="Arial" w:hAnsi="Arial" w:cs="Arial"/>
+          <w:b/>
+          <w:bCs/>
+          <w:sz w:val="24"/>
+          <w:szCs w:val="24"/>
+        </w:rPr>
+        <w:t>Postman</w:t>
+      </w:r>
+    </w:p>
+    <w:p>
+      <w:pPr>
+        <w:pStyle w:val="SemEspaamento"/>
+        <w:spacing w:line="360" w:lineRule="auto"/>
+        <w:jc w:val="center"/>
+        <w:rPr>
+          <w:rFonts w:ascii="Arial" w:hAnsi="Arial" w:cs="Arial"/>
+          <w:b/>
+          <w:bCs/>
+          <w:sz w:val="24"/>
+          <w:szCs w:val="24"/>
+        </w:rPr>
+      </w:pPr>
+    </w:p>
+    <w:p>
+      <w:pPr>
+        <w:pStyle w:val="SemEspaamento"/>
+        <w:spacing w:line="360" w:lineRule="auto"/>
+        <w:jc w:val="both"/>
+        <w:rPr>
+          <w:rFonts w:ascii="Arial" w:hAnsi="Arial" w:cs="Arial"/>
+          <w:sz w:val="24"/>
+          <w:szCs w:val="24"/>
+        </w:rPr>
+      </w:pPr>
+      <w:r>
+        <w:rPr>
+          <w:rFonts w:ascii="Arial" w:hAnsi="Arial" w:cs="Arial"/>
+          <w:sz w:val="24"/>
+          <w:szCs w:val="24"/>
+        </w:rPr>
+        <w:t>Software que permite testar as APIs que criamos;</w:t>
+      </w:r>
+    </w:p>
+    <w:p>
+      <w:pPr>
+        <w:pStyle w:val="SemEspaamento"/>
+        <w:spacing w:line="360" w:lineRule="auto"/>
+        <w:jc w:val="both"/>
+        <w:rPr>
+          <w:rFonts w:ascii="Arial" w:hAnsi="Arial" w:cs="Arial"/>
+          <w:sz w:val="24"/>
+          <w:szCs w:val="24"/>
+        </w:rPr>
+      </w:pPr>
+      <w:r>
+        <w:rPr>
+          <w:rFonts w:ascii="Arial" w:hAnsi="Arial" w:cs="Arial"/>
+          <w:sz w:val="24"/>
+          <w:szCs w:val="24"/>
+        </w:rPr>
+        <w:t>Pode-se inserir um endpoint, método HTTP, inserir dados no corpo da requisição, entre outras coisas;</w:t>
+      </w:r>
+    </w:p>
+    <w:p>
+      <w:pPr>
+        <w:pStyle w:val="SemEspaamento"/>
+        <w:spacing w:line="360" w:lineRule="auto"/>
+        <w:jc w:val="both"/>
+        <w:rPr>
+          <w:rFonts w:ascii="Arial" w:hAnsi="Arial" w:cs="Arial"/>
+          <w:sz w:val="24"/>
+          <w:szCs w:val="24"/>
+        </w:rPr>
+      </w:pPr>
+      <w:r>
+        <w:rPr>
+          <w:rFonts w:ascii="Arial" w:hAnsi="Arial" w:cs="Arial"/>
+          <w:sz w:val="24"/>
+          <w:szCs w:val="24"/>
+        </w:rPr>
+        <w:t>Muito utilizado na indústria de software.</w:t>
       </w:r>
     </w:p>
     <w:p>

</xml_diff>

<commit_message>
promise 2 - fetch, then, e catch
</commit_message>
<xml_diff>
--- a/conceitos-js.docx
+++ b/conceitos-js.docx
@@ -2704,6 +2704,764 @@
         </w:rPr>
         <w:t>.</w:t>
       </w:r>
+    </w:p>
+    <w:p>
+      <w:pPr>
+        <w:pStyle w:val="SemEspaamento"/>
+        <w:spacing w:line="360" w:lineRule="auto"/>
+        <w:jc w:val="both"/>
+        <w:rPr>
+          <w:rFonts w:ascii="Arial" w:hAnsi="Arial" w:cs="Arial"/>
+          <w:sz w:val="24"/>
+          <w:szCs w:val="24"/>
+        </w:rPr>
+      </w:pPr>
+    </w:p>
+    <w:p>
+      <w:pPr>
+        <w:pStyle w:val="SemEspaamento"/>
+        <w:spacing w:line="360" w:lineRule="auto"/>
+        <w:jc w:val="both"/>
+        <w:rPr>
+          <w:rFonts w:ascii="Arial" w:hAnsi="Arial" w:cs="Arial"/>
+          <w:b/>
+          <w:bCs/>
+          <w:sz w:val="24"/>
+          <w:szCs w:val="24"/>
+        </w:rPr>
+      </w:pPr>
+      <w:proofErr w:type="gramStart"/>
+      <w:r>
+        <w:rPr>
+          <w:rFonts w:ascii="Arial" w:hAnsi="Arial" w:cs="Arial"/>
+          <w:b/>
+          <w:bCs/>
+          <w:sz w:val="24"/>
+          <w:szCs w:val="24"/>
+        </w:rPr>
+        <w:t>.</w:t>
+      </w:r>
+      <w:proofErr w:type="spellStart"/>
+      <w:r>
+        <w:rPr>
+          <w:rFonts w:ascii="Arial" w:hAnsi="Arial" w:cs="Arial"/>
+          <w:b/>
+          <w:bCs/>
+          <w:sz w:val="24"/>
+          <w:szCs w:val="24"/>
+        </w:rPr>
+        <w:t>then</w:t>
+      </w:r>
+      <w:proofErr w:type="spellEnd"/>
+      <w:proofErr w:type="gramEnd"/>
+    </w:p>
+    <w:p>
+      <w:pPr>
+        <w:pStyle w:val="SemEspaamento"/>
+        <w:spacing w:line="360" w:lineRule="auto"/>
+        <w:jc w:val="both"/>
+        <w:rPr>
+          <w:rFonts w:ascii="Arial" w:hAnsi="Arial" w:cs="Arial"/>
+          <w:sz w:val="24"/>
+          <w:szCs w:val="24"/>
+        </w:rPr>
+      </w:pPr>
+    </w:p>
+    <w:p>
+      <w:pPr>
+        <w:shd w:val="clear" w:color="auto" w:fill="1E1E1E"/>
+        <w:spacing w:after="0" w:line="285" w:lineRule="atLeast"/>
+        <w:rPr>
+          <w:rFonts w:ascii="Consolas" w:eastAsia="Times New Roman" w:hAnsi="Consolas" w:cs="Times New Roman"/>
+          <w:color w:val="D4D4D4"/>
+          <w:kern w:val="0"/>
+          <w:sz w:val="21"/>
+          <w:szCs w:val="21"/>
+          <w:lang w:eastAsia="pt-BR"/>
+          <w14:ligatures w14:val="none"/>
+        </w:rPr>
+      </w:pPr>
+      <w:r>
+        <w:rPr>
+          <w:rFonts w:ascii="Consolas" w:eastAsia="Times New Roman" w:hAnsi="Consolas" w:cs="Times New Roman"/>
+          <w:color w:val="6A9955"/>
+          <w:kern w:val="0"/>
+          <w:sz w:val="21"/>
+          <w:szCs w:val="21"/>
+          <w:lang w:eastAsia="pt-BR"/>
+          <w14:ligatures w14:val="none"/>
+        </w:rPr>
+        <w:t>/</w:t>
+      </w:r>
+      <w:proofErr w:type="gramStart"/>
+      <w:r>
+        <w:rPr>
+          <w:rFonts w:ascii="Consolas" w:eastAsia="Times New Roman" w:hAnsi="Consolas" w:cs="Times New Roman"/>
+          <w:color w:val="6A9955"/>
+          <w:kern w:val="0"/>
+          <w:sz w:val="21"/>
+          <w:szCs w:val="21"/>
+          <w:lang w:eastAsia="pt-BR"/>
+          <w14:ligatures w14:val="none"/>
+        </w:rPr>
+        <w:t>/.</w:t>
+      </w:r>
+      <w:proofErr w:type="spellStart"/>
+      <w:r>
+        <w:rPr>
+          <w:rFonts w:ascii="Consolas" w:eastAsia="Times New Roman" w:hAnsi="Consolas" w:cs="Times New Roman"/>
+          <w:color w:val="6A9955"/>
+          <w:kern w:val="0"/>
+          <w:sz w:val="21"/>
+          <w:szCs w:val="21"/>
+          <w:lang w:eastAsia="pt-BR"/>
+          <w14:ligatures w14:val="none"/>
+        </w:rPr>
+        <w:t>then</w:t>
+      </w:r>
+      <w:proofErr w:type="spellEnd"/>
+      <w:proofErr w:type="gramEnd"/>
+      <w:r>
+        <w:rPr>
+          <w:rFonts w:ascii="Consolas" w:eastAsia="Times New Roman" w:hAnsi="Consolas" w:cs="Times New Roman"/>
+          <w:color w:val="6A9955"/>
+          <w:kern w:val="0"/>
+          <w:sz w:val="21"/>
+          <w:szCs w:val="21"/>
+          <w:lang w:eastAsia="pt-BR"/>
+          <w14:ligatures w14:val="none"/>
+        </w:rPr>
+        <w:t xml:space="preserve"> - esta função possui dois parâmetros para lidar com o sucesso ou rejeição da promessa</w:t>
+      </w:r>
+    </w:p>
+    <w:p>
+      <w:pPr>
+        <w:pStyle w:val="SemEspaamento"/>
+        <w:spacing w:line="360" w:lineRule="auto"/>
+        <w:jc w:val="both"/>
+        <w:rPr>
+          <w:rFonts w:ascii="Arial" w:hAnsi="Arial" w:cs="Arial"/>
+          <w:sz w:val="24"/>
+          <w:szCs w:val="24"/>
+        </w:rPr>
+      </w:pPr>
+    </w:p>
+    <w:p>
+      <w:pPr>
+        <w:pStyle w:val="SemEspaamento"/>
+        <w:spacing w:line="360" w:lineRule="auto"/>
+        <w:jc w:val="both"/>
+        <w:rPr>
+          <w:rFonts w:ascii="Consolas" w:eastAsia="Times New Roman" w:hAnsi="Consolas" w:cs="Times New Roman"/>
+          <w:color w:val="6A9955"/>
+          <w:kern w:val="0"/>
+          <w:sz w:val="21"/>
+          <w:szCs w:val="21"/>
+          <w:lang w:eastAsia="pt-BR"/>
+          <w14:ligatures w14:val="none"/>
+        </w:rPr>
+      </w:pPr>
+      <w:r>
+        <w:rPr>
+          <w:rFonts w:ascii="Consolas" w:eastAsia="Times New Roman" w:hAnsi="Consolas" w:cs="Times New Roman"/>
+          <w:color w:val="6A9955"/>
+          <w:kern w:val="0"/>
+          <w:sz w:val="21"/>
+          <w:szCs w:val="21"/>
+          <w:lang w:eastAsia="pt-BR"/>
+          <w14:ligatures w14:val="none"/>
+        </w:rPr>
+        <w:t xml:space="preserve">//podem ser encadeados diversos </w:t>
+      </w:r>
+      <w:proofErr w:type="spellStart"/>
+      <w:r>
+        <w:rPr>
+          <w:rFonts w:ascii="Consolas" w:eastAsia="Times New Roman" w:hAnsi="Consolas" w:cs="Times New Roman"/>
+          <w:color w:val="6A9955"/>
+          <w:kern w:val="0"/>
+          <w:sz w:val="21"/>
+          <w:szCs w:val="21"/>
+          <w:lang w:eastAsia="pt-BR"/>
+          <w14:ligatures w14:val="none"/>
+        </w:rPr>
+        <w:t>then's</w:t>
+      </w:r>
+      <w:proofErr w:type="spellEnd"/>
+    </w:p>
+    <w:p>
+      <w:pPr>
+        <w:pStyle w:val="SemEspaamento"/>
+        <w:spacing w:line="360" w:lineRule="auto"/>
+        <w:jc w:val="both"/>
+        <w:rPr>
+          <w:rFonts w:ascii="Consolas" w:eastAsia="Times New Roman" w:hAnsi="Consolas" w:cs="Times New Roman"/>
+          <w:color w:val="6A9955"/>
+          <w:kern w:val="0"/>
+          <w:sz w:val="21"/>
+          <w:szCs w:val="21"/>
+          <w:lang w:eastAsia="pt-BR"/>
+          <w14:ligatures w14:val="none"/>
+        </w:rPr>
+      </w:pPr>
+    </w:p>
+    <w:p>
+      <w:pPr>
+        <w:rPr>
+          <w:rFonts w:ascii="Arial" w:hAnsi="Arial" w:cs="Arial"/>
+          <w:b/>
+          <w:bCs/>
+          <w:sz w:val="24"/>
+          <w:szCs w:val="24"/>
+        </w:rPr>
+      </w:pPr>
+      <w:proofErr w:type="spellStart"/>
+      <w:r>
+        <w:rPr>
+          <w:rFonts w:ascii="Arial" w:hAnsi="Arial" w:cs="Arial"/>
+          <w:b/>
+          <w:bCs/>
+          <w:sz w:val="24"/>
+          <w:szCs w:val="24"/>
+          <w:lang w:eastAsia="pt-BR"/>
+        </w:rPr>
+        <w:t>toLowerCase</w:t>
+      </w:r>
+      <w:proofErr w:type="spellEnd"/>
+    </w:p>
+    <w:p>
+      <w:pPr>
+        <w:shd w:val="clear" w:color="auto" w:fill="1E1E1E"/>
+        <w:spacing w:after="0" w:line="285" w:lineRule="atLeast"/>
+        <w:rPr>
+          <w:rFonts w:ascii="Consolas" w:eastAsia="Times New Roman" w:hAnsi="Consolas" w:cs="Times New Roman"/>
+          <w:color w:val="D4D4D4"/>
+          <w:kern w:val="0"/>
+          <w:sz w:val="21"/>
+          <w:szCs w:val="21"/>
+          <w:lang w:eastAsia="pt-BR"/>
+          <w14:ligatures w14:val="none"/>
+        </w:rPr>
+      </w:pPr>
+      <w:proofErr w:type="spellStart"/>
+      <w:proofErr w:type="gramStart"/>
+      <w:r>
+        <w:rPr>
+          <w:rFonts w:ascii="Consolas" w:eastAsia="Times New Roman" w:hAnsi="Consolas" w:cs="Times New Roman"/>
+          <w:color w:val="DCDCAA"/>
+          <w:kern w:val="0"/>
+          <w:sz w:val="21"/>
+          <w:szCs w:val="21"/>
+          <w:lang w:eastAsia="pt-BR"/>
+          <w14:ligatures w14:val="none"/>
+        </w:rPr>
+        <w:t>toLowerCase</w:t>
+      </w:r>
+      <w:proofErr w:type="spellEnd"/>
+      <w:r>
+        <w:rPr>
+          <w:rFonts w:ascii="Consolas" w:eastAsia="Times New Roman" w:hAnsi="Consolas" w:cs="Times New Roman"/>
+          <w:color w:val="D4D4D4"/>
+          <w:kern w:val="0"/>
+          <w:sz w:val="21"/>
+          <w:szCs w:val="21"/>
+          <w:lang w:eastAsia="pt-BR"/>
+          <w14:ligatures w14:val="none"/>
+        </w:rPr>
+        <w:t>(</w:t>
+      </w:r>
+      <w:proofErr w:type="gramEnd"/>
+      <w:r>
+        <w:rPr>
+          <w:rFonts w:ascii="Consolas" w:eastAsia="Times New Roman" w:hAnsi="Consolas" w:cs="Times New Roman"/>
+          <w:color w:val="D4D4D4"/>
+          <w:kern w:val="0"/>
+          <w:sz w:val="21"/>
+          <w:szCs w:val="21"/>
+          <w:lang w:eastAsia="pt-BR"/>
+          <w14:ligatures w14:val="none"/>
+        </w:rPr>
+        <w:t>)</w:t>
+      </w:r>
+      <w:r>
+        <w:rPr>
+          <w:rFonts w:ascii="Consolas" w:eastAsia="Times New Roman" w:hAnsi="Consolas" w:cs="Times New Roman"/>
+          <w:color w:val="6A9955"/>
+          <w:kern w:val="0"/>
+          <w:sz w:val="21"/>
+          <w:szCs w:val="21"/>
+          <w:lang w:eastAsia="pt-BR"/>
+          <w14:ligatures w14:val="none"/>
+        </w:rPr>
+        <w:t>//</w:t>
+      </w:r>
+      <w:proofErr w:type="spellStart"/>
+      <w:r>
+        <w:rPr>
+          <w:rFonts w:ascii="Consolas" w:eastAsia="Times New Roman" w:hAnsi="Consolas" w:cs="Times New Roman"/>
+          <w:color w:val="6A9955"/>
+          <w:kern w:val="0"/>
+          <w:sz w:val="21"/>
+          <w:szCs w:val="21"/>
+          <w:lang w:eastAsia="pt-BR"/>
+          <w14:ligatures w14:val="none"/>
+        </w:rPr>
+        <w:t>conversao</w:t>
+      </w:r>
+      <w:proofErr w:type="spellEnd"/>
+      <w:r>
+        <w:rPr>
+          <w:rFonts w:ascii="Consolas" w:eastAsia="Times New Roman" w:hAnsi="Consolas" w:cs="Times New Roman"/>
+          <w:color w:val="6A9955"/>
+          <w:kern w:val="0"/>
+          <w:sz w:val="21"/>
+          <w:szCs w:val="21"/>
+          <w:lang w:eastAsia="pt-BR"/>
+          <w14:ligatures w14:val="none"/>
+        </w:rPr>
+        <w:t xml:space="preserve"> para letra minúscula</w:t>
+      </w:r>
+    </w:p>
+    <w:p>
+      <w:pPr>
+        <w:shd w:val="clear" w:color="auto" w:fill="1E1E1E"/>
+        <w:spacing w:after="0" w:line="285" w:lineRule="atLeast"/>
+        <w:rPr>
+          <w:rFonts w:ascii="Consolas" w:eastAsia="Times New Roman" w:hAnsi="Consolas" w:cs="Times New Roman"/>
+          <w:color w:val="D4D4D4"/>
+          <w:kern w:val="0"/>
+          <w:sz w:val="21"/>
+          <w:szCs w:val="21"/>
+          <w:lang w:eastAsia="pt-BR"/>
+          <w14:ligatures w14:val="none"/>
+        </w:rPr>
+      </w:pPr>
+      <w:r>
+        <w:rPr>
+          <w:rFonts w:ascii="Consolas" w:eastAsia="Times New Roman" w:hAnsi="Consolas" w:cs="Times New Roman"/>
+          <w:color w:val="D4D4D4"/>
+          <w:kern w:val="0"/>
+          <w:sz w:val="21"/>
+          <w:szCs w:val="21"/>
+          <w:lang w:eastAsia="pt-BR"/>
+          <w14:ligatures w14:val="none"/>
+        </w:rPr>
+        <w:t>})</w:t>
+      </w:r>
+    </w:p>
+    <w:p>
+      <w:pPr>
+        <w:pStyle w:val="SemEspaamento"/>
+        <w:spacing w:line="360" w:lineRule="auto"/>
+        <w:jc w:val="both"/>
+        <w:rPr>
+          <w:rFonts w:ascii="Arial" w:hAnsi="Arial" w:cs="Arial"/>
+          <w:sz w:val="24"/>
+          <w:szCs w:val="24"/>
+        </w:rPr>
+      </w:pPr>
+    </w:p>
+    <w:p>
+      <w:pPr>
+        <w:pStyle w:val="SemEspaamento"/>
+        <w:spacing w:line="360" w:lineRule="auto"/>
+        <w:jc w:val="both"/>
+        <w:rPr>
+          <w:rFonts w:ascii="Arial" w:hAnsi="Arial" w:cs="Arial"/>
+          <w:sz w:val="24"/>
+          <w:szCs w:val="24"/>
+        </w:rPr>
+      </w:pPr>
+    </w:p>
+    <w:p>
+      <w:pPr>
+        <w:pStyle w:val="SemEspaamento"/>
+        <w:spacing w:line="360" w:lineRule="auto"/>
+        <w:jc w:val="both"/>
+        <w:rPr>
+          <w:rFonts w:ascii="Arial" w:hAnsi="Arial" w:cs="Arial"/>
+          <w:b/>
+          <w:bCs/>
+          <w:sz w:val="24"/>
+          <w:szCs w:val="24"/>
+        </w:rPr>
+      </w:pPr>
+      <w:proofErr w:type="gramStart"/>
+      <w:r>
+        <w:rPr>
+          <w:rFonts w:ascii="Arial" w:hAnsi="Arial" w:cs="Arial"/>
+          <w:b/>
+          <w:bCs/>
+          <w:sz w:val="24"/>
+          <w:szCs w:val="24"/>
+        </w:rPr>
+        <w:lastRenderedPageBreak/>
+        <w:t>.catch</w:t>
+      </w:r>
+      <w:proofErr w:type="gramEnd"/>
+    </w:p>
+    <w:p>
+      <w:pPr>
+        <w:shd w:val="clear" w:color="auto" w:fill="1E1E1E"/>
+        <w:spacing w:after="0" w:line="285" w:lineRule="atLeast"/>
+        <w:rPr>
+          <w:rFonts w:ascii="Consolas" w:eastAsia="Times New Roman" w:hAnsi="Consolas" w:cs="Times New Roman"/>
+          <w:color w:val="D4D4D4"/>
+          <w:kern w:val="0"/>
+          <w:sz w:val="21"/>
+          <w:szCs w:val="21"/>
+          <w:lang w:eastAsia="pt-BR"/>
+          <w14:ligatures w14:val="none"/>
+        </w:rPr>
+      </w:pPr>
+      <w:r>
+        <w:rPr>
+          <w:rFonts w:ascii="Consolas" w:eastAsia="Times New Roman" w:hAnsi="Consolas" w:cs="Times New Roman"/>
+          <w:color w:val="6A9955"/>
+          <w:kern w:val="0"/>
+          <w:sz w:val="21"/>
+          <w:szCs w:val="21"/>
+          <w:lang w:eastAsia="pt-BR"/>
+          <w14:ligatures w14:val="none"/>
+        </w:rPr>
+        <w:t>//catch - trata de erros</w:t>
+      </w:r>
+    </w:p>
+    <w:p>
+      <w:pPr>
+        <w:pStyle w:val="SemEspaamento"/>
+        <w:spacing w:line="360" w:lineRule="auto"/>
+        <w:jc w:val="both"/>
+        <w:rPr>
+          <w:rFonts w:ascii="Arial" w:hAnsi="Arial" w:cs="Arial"/>
+          <w:sz w:val="24"/>
+          <w:szCs w:val="24"/>
+        </w:rPr>
+      </w:pPr>
+    </w:p>
+    <w:p>
+      <w:pPr>
+        <w:shd w:val="clear" w:color="auto" w:fill="1E1E1E"/>
+        <w:spacing w:after="0" w:line="285" w:lineRule="atLeast"/>
+        <w:rPr>
+          <w:rFonts w:ascii="Consolas" w:eastAsia="Times New Roman" w:hAnsi="Consolas" w:cs="Times New Roman"/>
+          <w:color w:val="6A9955"/>
+          <w:kern w:val="0"/>
+          <w:sz w:val="21"/>
+          <w:szCs w:val="21"/>
+          <w:lang w:eastAsia="pt-BR"/>
+          <w14:ligatures w14:val="none"/>
+        </w:rPr>
+      </w:pPr>
+      <w:r>
+        <w:rPr>
+          <w:rFonts w:ascii="Consolas" w:eastAsia="Times New Roman" w:hAnsi="Consolas" w:cs="Times New Roman"/>
+          <w:color w:val="6A9955"/>
+          <w:kern w:val="0"/>
+          <w:sz w:val="21"/>
+          <w:szCs w:val="21"/>
+          <w:lang w:eastAsia="pt-BR"/>
+          <w14:ligatures w14:val="none"/>
+        </w:rPr>
+        <w:t>//para processos geralmente utiliza-</w:t>
+      </w:r>
+      <w:proofErr w:type="gramStart"/>
+      <w:r>
+        <w:rPr>
+          <w:rFonts w:ascii="Consolas" w:eastAsia="Times New Roman" w:hAnsi="Consolas" w:cs="Times New Roman"/>
+          <w:color w:val="6A9955"/>
+          <w:kern w:val="0"/>
+          <w:sz w:val="21"/>
+          <w:szCs w:val="21"/>
+          <w:lang w:eastAsia="pt-BR"/>
+          <w14:ligatures w14:val="none"/>
+        </w:rPr>
+        <w:t>se .</w:t>
+      </w:r>
+      <w:proofErr w:type="spellStart"/>
+      <w:r>
+        <w:rPr>
+          <w:rFonts w:ascii="Consolas" w:eastAsia="Times New Roman" w:hAnsi="Consolas" w:cs="Times New Roman"/>
+          <w:color w:val="6A9955"/>
+          <w:kern w:val="0"/>
+          <w:sz w:val="21"/>
+          <w:szCs w:val="21"/>
+          <w:lang w:eastAsia="pt-BR"/>
+          <w14:ligatures w14:val="none"/>
+        </w:rPr>
+        <w:t>then</w:t>
+      </w:r>
+      <w:proofErr w:type="spellEnd"/>
+      <w:proofErr w:type="gramEnd"/>
+      <w:r>
+        <w:rPr>
+          <w:rFonts w:ascii="Consolas" w:eastAsia="Times New Roman" w:hAnsi="Consolas" w:cs="Times New Roman"/>
+          <w:color w:val="6A9955"/>
+          <w:kern w:val="0"/>
+          <w:sz w:val="21"/>
+          <w:szCs w:val="21"/>
+          <w:lang w:eastAsia="pt-BR"/>
+          <w14:ligatures w14:val="none"/>
+        </w:rPr>
+        <w:t xml:space="preserve"> e .catch juntos</w:t>
+      </w:r>
+    </w:p>
+    <w:p>
+      <w:pPr>
+        <w:pStyle w:val="SemEspaamento"/>
+        <w:spacing w:line="360" w:lineRule="auto"/>
+        <w:jc w:val="both"/>
+        <w:rPr>
+          <w:rFonts w:ascii="Arial" w:hAnsi="Arial" w:cs="Arial"/>
+          <w:b/>
+          <w:bCs/>
+          <w:sz w:val="24"/>
+          <w:szCs w:val="24"/>
+        </w:rPr>
+      </w:pPr>
+      <w:r>
+        <w:rPr>
+          <w:rFonts w:ascii="Arial" w:hAnsi="Arial" w:cs="Arial"/>
+          <w:b/>
+          <w:bCs/>
+          <w:sz w:val="24"/>
+          <w:szCs w:val="24"/>
+        </w:rPr>
+        <w:t xml:space="preserve"> </w:t>
+      </w:r>
+      <w:proofErr w:type="spellStart"/>
+      <w:r>
+        <w:rPr>
+          <w:rFonts w:ascii="Arial" w:hAnsi="Arial" w:cs="Arial"/>
+          <w:b/>
+          <w:bCs/>
+          <w:sz w:val="24"/>
+          <w:szCs w:val="24"/>
+        </w:rPr>
+        <w:t>all</w:t>
+      </w:r>
+      <w:proofErr w:type="spellEnd"/>
+    </w:p>
+    <w:p>
+      <w:pPr>
+        <w:shd w:val="clear" w:color="auto" w:fill="1E1E1E"/>
+        <w:spacing w:after="0" w:line="285" w:lineRule="atLeast"/>
+        <w:rPr>
+          <w:rFonts w:ascii="Consolas" w:eastAsia="Times New Roman" w:hAnsi="Consolas" w:cs="Times New Roman"/>
+          <w:color w:val="D4D4D4"/>
+          <w:kern w:val="0"/>
+          <w:sz w:val="21"/>
+          <w:szCs w:val="21"/>
+          <w:lang w:eastAsia="pt-BR"/>
+          <w14:ligatures w14:val="none"/>
+        </w:rPr>
+      </w:pPr>
+      <w:r>
+        <w:rPr>
+          <w:rFonts w:ascii="Consolas" w:eastAsia="Times New Roman" w:hAnsi="Consolas" w:cs="Times New Roman"/>
+          <w:color w:val="6A9955"/>
+          <w:kern w:val="0"/>
+          <w:sz w:val="21"/>
+          <w:szCs w:val="21"/>
+          <w:lang w:eastAsia="pt-BR"/>
+          <w14:ligatures w14:val="none"/>
+        </w:rPr>
+        <w:t>//</w:t>
+      </w:r>
+      <w:proofErr w:type="spellStart"/>
+      <w:r>
+        <w:rPr>
+          <w:rFonts w:ascii="Consolas" w:eastAsia="Times New Roman" w:hAnsi="Consolas" w:cs="Times New Roman"/>
+          <w:color w:val="6A9955"/>
+          <w:kern w:val="0"/>
+          <w:sz w:val="21"/>
+          <w:szCs w:val="21"/>
+          <w:lang w:eastAsia="pt-BR"/>
+          <w14:ligatures w14:val="none"/>
+        </w:rPr>
+        <w:t>all</w:t>
+      </w:r>
+      <w:proofErr w:type="spellEnd"/>
+      <w:r>
+        <w:rPr>
+          <w:rFonts w:ascii="Consolas" w:eastAsia="Times New Roman" w:hAnsi="Consolas" w:cs="Times New Roman"/>
+          <w:color w:val="6A9955"/>
+          <w:kern w:val="0"/>
+          <w:sz w:val="21"/>
+          <w:szCs w:val="21"/>
+          <w:lang w:eastAsia="pt-BR"/>
+          <w14:ligatures w14:val="none"/>
+        </w:rPr>
+        <w:t xml:space="preserve"> - recebe </w:t>
+      </w:r>
+      <w:proofErr w:type="spellStart"/>
+      <w:r>
+        <w:rPr>
+          <w:rFonts w:ascii="Consolas" w:eastAsia="Times New Roman" w:hAnsi="Consolas" w:cs="Times New Roman"/>
+          <w:color w:val="6A9955"/>
+          <w:kern w:val="0"/>
+          <w:sz w:val="21"/>
+          <w:szCs w:val="21"/>
+          <w:lang w:eastAsia="pt-BR"/>
+          <w14:ligatures w14:val="none"/>
+        </w:rPr>
+        <w:t>array</w:t>
+      </w:r>
+      <w:proofErr w:type="spellEnd"/>
+      <w:r>
+        <w:rPr>
+          <w:rFonts w:ascii="Consolas" w:eastAsia="Times New Roman" w:hAnsi="Consolas" w:cs="Times New Roman"/>
+          <w:color w:val="6A9955"/>
+          <w:kern w:val="0"/>
+          <w:sz w:val="21"/>
+          <w:szCs w:val="21"/>
+          <w:lang w:eastAsia="pt-BR"/>
+          <w14:ligatures w14:val="none"/>
+        </w:rPr>
+        <w:t xml:space="preserve"> de promessas e entrega resposta apenas quando todas estão resolvidas</w:t>
+      </w:r>
+    </w:p>
+    <w:p>
+      <w:pPr>
+        <w:pStyle w:val="SemEspaamento"/>
+        <w:spacing w:line="360" w:lineRule="auto"/>
+        <w:jc w:val="both"/>
+        <w:rPr>
+          <w:rFonts w:ascii="Arial" w:hAnsi="Arial" w:cs="Arial"/>
+          <w:b/>
+          <w:bCs/>
+          <w:sz w:val="24"/>
+          <w:szCs w:val="24"/>
+        </w:rPr>
+      </w:pPr>
+    </w:p>
+    <w:p>
+      <w:pPr>
+        <w:pStyle w:val="SemEspaamento"/>
+        <w:spacing w:line="360" w:lineRule="auto"/>
+        <w:jc w:val="both"/>
+        <w:rPr>
+          <w:rFonts w:ascii="Arial" w:hAnsi="Arial" w:cs="Arial"/>
+          <w:b/>
+          <w:bCs/>
+          <w:sz w:val="24"/>
+          <w:szCs w:val="24"/>
+        </w:rPr>
+      </w:pPr>
+      <w:proofErr w:type="spellStart"/>
+      <w:r>
+        <w:rPr>
+          <w:rFonts w:ascii="Arial" w:hAnsi="Arial" w:cs="Arial"/>
+          <w:b/>
+          <w:bCs/>
+          <w:sz w:val="24"/>
+          <w:szCs w:val="24"/>
+        </w:rPr>
+        <w:t>race</w:t>
+      </w:r>
+      <w:proofErr w:type="spellEnd"/>
+    </w:p>
+    <w:p>
+      <w:pPr>
+        <w:shd w:val="clear" w:color="auto" w:fill="1E1E1E"/>
+        <w:spacing w:after="0" w:line="285" w:lineRule="atLeast"/>
+        <w:rPr>
+          <w:rFonts w:ascii="Consolas" w:eastAsia="Times New Roman" w:hAnsi="Consolas" w:cs="Times New Roman"/>
+          <w:color w:val="D4D4D4"/>
+          <w:kern w:val="0"/>
+          <w:sz w:val="21"/>
+          <w:szCs w:val="21"/>
+          <w:lang w:eastAsia="pt-BR"/>
+          <w14:ligatures w14:val="none"/>
+        </w:rPr>
+      </w:pPr>
+      <w:r>
+        <w:rPr>
+          <w:rFonts w:ascii="Consolas" w:eastAsia="Times New Roman" w:hAnsi="Consolas" w:cs="Times New Roman"/>
+          <w:color w:val="6A9955"/>
+          <w:kern w:val="0"/>
+          <w:sz w:val="21"/>
+          <w:szCs w:val="21"/>
+          <w:lang w:eastAsia="pt-BR"/>
+          <w14:ligatures w14:val="none"/>
+        </w:rPr>
+        <w:t>//</w:t>
+      </w:r>
+      <w:proofErr w:type="spellStart"/>
+      <w:r>
+        <w:rPr>
+          <w:rFonts w:ascii="Consolas" w:eastAsia="Times New Roman" w:hAnsi="Consolas" w:cs="Times New Roman"/>
+          <w:color w:val="6A9955"/>
+          <w:kern w:val="0"/>
+          <w:sz w:val="21"/>
+          <w:szCs w:val="21"/>
+          <w:lang w:eastAsia="pt-BR"/>
+          <w14:ligatures w14:val="none"/>
+        </w:rPr>
+        <w:t>race</w:t>
+      </w:r>
+      <w:proofErr w:type="spellEnd"/>
+      <w:r>
+        <w:rPr>
+          <w:rFonts w:ascii="Consolas" w:eastAsia="Times New Roman" w:hAnsi="Consolas" w:cs="Times New Roman"/>
+          <w:color w:val="6A9955"/>
+          <w:kern w:val="0"/>
+          <w:sz w:val="21"/>
+          <w:szCs w:val="21"/>
+          <w:lang w:eastAsia="pt-BR"/>
+          <w14:ligatures w14:val="none"/>
+        </w:rPr>
+        <w:t xml:space="preserve"> - recebe </w:t>
+      </w:r>
+      <w:proofErr w:type="spellStart"/>
+      <w:r>
+        <w:rPr>
+          <w:rFonts w:ascii="Consolas" w:eastAsia="Times New Roman" w:hAnsi="Consolas" w:cs="Times New Roman"/>
+          <w:color w:val="6A9955"/>
+          <w:kern w:val="0"/>
+          <w:sz w:val="21"/>
+          <w:szCs w:val="21"/>
+          <w:lang w:eastAsia="pt-BR"/>
+          <w14:ligatures w14:val="none"/>
+        </w:rPr>
+        <w:t>array</w:t>
+      </w:r>
+      <w:proofErr w:type="spellEnd"/>
+      <w:r>
+        <w:rPr>
+          <w:rFonts w:ascii="Consolas" w:eastAsia="Times New Roman" w:hAnsi="Consolas" w:cs="Times New Roman"/>
+          <w:color w:val="6A9955"/>
+          <w:kern w:val="0"/>
+          <w:sz w:val="21"/>
+          <w:szCs w:val="21"/>
+          <w:lang w:eastAsia="pt-BR"/>
+          <w14:ligatures w14:val="none"/>
+        </w:rPr>
+        <w:t xml:space="preserve"> de promessa, retorna mensagem que deu fim na promessa para primeira promessa resolvida</w:t>
+      </w:r>
+    </w:p>
+    <w:p>
+      <w:pPr>
+        <w:pStyle w:val="SemEspaamento"/>
+        <w:spacing w:line="360" w:lineRule="auto"/>
+        <w:jc w:val="both"/>
+        <w:rPr>
+          <w:rFonts w:ascii="Arial" w:hAnsi="Arial" w:cs="Arial"/>
+          <w:sz w:val="24"/>
+          <w:szCs w:val="24"/>
+        </w:rPr>
+      </w:pPr>
+    </w:p>
+    <w:p>
+      <w:pPr>
+        <w:pStyle w:val="SemEspaamento"/>
+        <w:spacing w:line="360" w:lineRule="auto"/>
+        <w:jc w:val="both"/>
+        <w:rPr>
+          <w:rFonts w:ascii="Arial" w:hAnsi="Arial" w:cs="Arial"/>
+          <w:sz w:val="24"/>
+          <w:szCs w:val="24"/>
+        </w:rPr>
+      </w:pPr>
     </w:p>
     <w:p>
       <w:pPr>

</xml_diff>

<commit_message>
iniciando estudos de request
</commit_message>
<xml_diff>
--- a/conceitos-js.docx
+++ b/conceitos-js.docx
@@ -3987,6 +3987,148 @@
           <w:szCs w:val="24"/>
         </w:rPr>
       </w:pPr>
+    </w:p>
+    <w:p>
+      <w:pPr>
+        <w:pStyle w:val="SemEspaamento"/>
+        <w:spacing w:line="360" w:lineRule="auto"/>
+        <w:jc w:val="both"/>
+        <w:rPr>
+          <w:rFonts w:ascii="Arial" w:hAnsi="Arial" w:cs="Arial"/>
+          <w:b/>
+          <w:bCs/>
+          <w:sz w:val="24"/>
+          <w:szCs w:val="24"/>
+        </w:rPr>
+      </w:pPr>
+    </w:p>
+    <w:p>
+      <w:pPr>
+        <w:pStyle w:val="SemEspaamento"/>
+        <w:spacing w:line="360" w:lineRule="auto"/>
+        <w:jc w:val="center"/>
+        <w:rPr>
+          <w:rFonts w:ascii="Arial" w:hAnsi="Arial" w:cs="Arial"/>
+          <w:b/>
+          <w:bCs/>
+          <w:sz w:val="24"/>
+          <w:szCs w:val="24"/>
+        </w:rPr>
+      </w:pPr>
+      <w:r>
+        <w:rPr>
+          <w:rFonts w:ascii="Arial" w:hAnsi="Arial" w:cs="Arial"/>
+          <w:b/>
+          <w:bCs/>
+          <w:sz w:val="24"/>
+          <w:szCs w:val="24"/>
+        </w:rPr>
+        <w:t>REQUEST E RESPONSE</w:t>
+      </w:r>
+    </w:p>
+    <w:p>
+      <w:pPr>
+        <w:pStyle w:val="SemEspaamento"/>
+        <w:spacing w:line="360" w:lineRule="auto"/>
+        <w:jc w:val="center"/>
+        <w:rPr>
+          <w:rFonts w:ascii="Arial" w:hAnsi="Arial" w:cs="Arial"/>
+          <w:b/>
+          <w:bCs/>
+          <w:sz w:val="24"/>
+          <w:szCs w:val="24"/>
+        </w:rPr>
+      </w:pPr>
+    </w:p>
+    <w:p>
+      <w:pPr>
+        <w:pStyle w:val="SemEspaamento"/>
+        <w:spacing w:line="360" w:lineRule="auto"/>
+        <w:jc w:val="both"/>
+        <w:rPr>
+          <w:rFonts w:ascii="Arial" w:hAnsi="Arial" w:cs="Arial"/>
+          <w:sz w:val="24"/>
+          <w:szCs w:val="24"/>
+        </w:rPr>
+      </w:pPr>
+      <w:r>
+        <w:rPr>
+          <w:rFonts w:ascii="Arial" w:hAnsi="Arial" w:cs="Arial"/>
+          <w:sz w:val="24"/>
+          <w:szCs w:val="24"/>
+        </w:rPr>
+        <w:t>Método de comunicação entre computadores em rede;</w:t>
+      </w:r>
+    </w:p>
+    <w:p>
+      <w:pPr>
+        <w:pStyle w:val="SemEspaamento"/>
+        <w:spacing w:line="360" w:lineRule="auto"/>
+        <w:jc w:val="both"/>
+        <w:rPr>
+          <w:rFonts w:ascii="Arial" w:hAnsi="Arial" w:cs="Arial"/>
+          <w:sz w:val="24"/>
+          <w:szCs w:val="24"/>
+        </w:rPr>
+      </w:pPr>
+      <w:r>
+        <w:rPr>
+          <w:rFonts w:ascii="Arial" w:hAnsi="Arial" w:cs="Arial"/>
+          <w:sz w:val="24"/>
+          <w:szCs w:val="24"/>
+        </w:rPr>
+        <w:t>Esse método de comunicação é síncrono – depois que a requisição é feita ele fica aguardando a resposta;</w:t>
+      </w:r>
+    </w:p>
+    <w:p>
+      <w:pPr>
+        <w:pStyle w:val="SemEspaamento"/>
+        <w:spacing w:line="360" w:lineRule="auto"/>
+        <w:jc w:val="both"/>
+        <w:rPr>
+          <w:rFonts w:ascii="Arial" w:hAnsi="Arial" w:cs="Arial"/>
+          <w:sz w:val="24"/>
+          <w:szCs w:val="24"/>
+        </w:rPr>
+      </w:pPr>
+      <w:r>
+        <w:rPr>
+          <w:rFonts w:ascii="Arial" w:hAnsi="Arial" w:cs="Arial"/>
+          <w:sz w:val="24"/>
+          <w:szCs w:val="24"/>
+        </w:rPr>
+        <w:t>Existe um tempo limite para isso;</w:t>
+      </w:r>
+    </w:p>
+    <w:p>
+      <w:pPr>
+        <w:pStyle w:val="SemEspaamento"/>
+        <w:spacing w:line="360" w:lineRule="auto"/>
+        <w:jc w:val="both"/>
+        <w:rPr>
+          <w:rFonts w:ascii="Arial" w:hAnsi="Arial" w:cs="Arial"/>
+          <w:sz w:val="24"/>
+          <w:szCs w:val="24"/>
+        </w:rPr>
+      </w:pPr>
+      <w:proofErr w:type="spellStart"/>
+      <w:r>
+        <w:rPr>
+          <w:rFonts w:ascii="Arial" w:hAnsi="Arial" w:cs="Arial"/>
+          <w:sz w:val="24"/>
+          <w:szCs w:val="24"/>
+        </w:rPr>
+        <w:t>Request</w:t>
+      </w:r>
+      <w:proofErr w:type="spellEnd"/>
+      <w:r>
+        <w:rPr>
+          <w:rFonts w:ascii="Arial" w:hAnsi="Arial" w:cs="Arial"/>
+          <w:sz w:val="24"/>
+          <w:szCs w:val="24"/>
+        </w:rPr>
+        <w:t xml:space="preserve"> (Requisição) – Indica a comunicação do cliente para o servidor</w:t>
+      </w:r>
     </w:p>
     <w:sectPr>
       <w:pgSz w:w="11906" w:h="16838"/>

</xml_diff>